<commit_message>
add dfs_push in M3
</commit_message>
<xml_diff>
--- a/Project/MidTerm_Project_Report.docx
+++ b/Project/MidTerm_Project_Report.docx
@@ -13,7 +13,7 @@
         <mc:AlternateContent>
           <mc:Choice Requires="wps">
             <w:drawing>
-              <wp:anchor distT="0" distB="0" distL="114300" distR="114300" simplePos="0" relativeHeight="251660288" behindDoc="0" locked="0" layoutInCell="1" allowOverlap="1" wp14:anchorId="6C7B9EA2" wp14:editId="5D819A18">
+              <wp:anchor distT="0" distB="0" distL="114300" distR="114300" simplePos="0" relativeHeight="251659264" behindDoc="0" locked="0" layoutInCell="1" allowOverlap="1" wp14:anchorId="6C7B9EA2" wp14:editId="6FBC3E2C">
                 <wp:simplePos x="0" y="0"/>
                 <wp:positionH relativeFrom="column">
                   <wp:posOffset>1213585</wp:posOffset>
@@ -148,23 +148,7 @@
                                 <w:bCs/>
                                 <w:szCs w:val="28"/>
                               </w:rPr>
-                              <w:t>CPCS-3</w:t>
-                            </w:r>
-                            <w:r>
-                              <w:rPr>
-                                <w:rFonts w:ascii="Times New Roman" w:eastAsiaTheme="minorEastAsia" w:hAnsi="Times New Roman" w:cs="Times New Roman"/>
-                                <w:bCs/>
-                                <w:szCs w:val="28"/>
-                              </w:rPr>
-                              <w:t>24</w:t>
-                            </w:r>
-                            <w:r>
-                              <w:rPr>
-                                <w:rFonts w:ascii="Times New Roman" w:eastAsiaTheme="minorEastAsia" w:hAnsi="Times New Roman" w:cs="Times New Roman"/>
-                                <w:bCs/>
-                                <w:szCs w:val="28"/>
-                              </w:rPr>
-                              <w:t>, Second semester 2020</w:t>
+                              <w:t>CPCS-324, Second semester 2020</w:t>
                             </w:r>
                           </w:p>
                           <w:p/>
@@ -194,7 +178,7 @@
                 <v:stroke joinstyle="miter"/>
                 <v:path gradientshapeok="t" o:connecttype="rect"/>
               </v:shapetype>
-              <v:shape id="Text Box 2" o:spid="_x0000_s1026" type="#_x0000_t202" style="position:absolute;left:0;text-align:left;margin-left:95.55pt;margin-top:-26.55pt;width:252.5pt;height:1in;z-index:251660288;visibility:visible;mso-wrap-style:square;mso-width-percent:0;mso-height-percent:0;mso-wrap-distance-left:9pt;mso-wrap-distance-top:0;mso-wrap-distance-right:9pt;mso-wrap-distance-bottom:0;mso-position-horizontal:absolute;mso-position-horizontal-relative:text;mso-position-vertical:absolute;mso-position-vertical-relative:text;mso-width-percent:0;mso-height-percent:0;mso-width-relative:page;mso-height-relative:page;v-text-anchor:top" o:gfxdata="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" filled="f" stroked="f" strokeweight=".5pt">
+              <v:shape id="Text Box 2" o:spid="_x0000_s1026" type="#_x0000_t202" style="position:absolute;left:0;text-align:left;margin-left:95.55pt;margin-top:-26.55pt;width:252.5pt;height:1in;z-index:251659264;visibility:visible;mso-wrap-style:square;mso-width-percent:0;mso-height-percent:0;mso-wrap-distance-left:9pt;mso-wrap-distance-top:0;mso-wrap-distance-right:9pt;mso-wrap-distance-bottom:0;mso-position-horizontal:absolute;mso-position-horizontal-relative:text;mso-position-vertical:absolute;mso-position-vertical-relative:text;mso-width-percent:0;mso-height-percent:0;mso-width-relative:page;mso-height-relative:page;v-text-anchor:top" o:gfxdata="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" filled="f" stroked="f" strokeweight=".5pt">
                 <v:textbox>
                   <w:txbxContent>
                     <w:p>
@@ -300,23 +284,7 @@
                           <w:bCs/>
                           <w:szCs w:val="28"/>
                         </w:rPr>
-                        <w:t>CPCS-3</w:t>
-                      </w:r>
-                      <w:r>
-                        <w:rPr>
-                          <w:rFonts w:ascii="Times New Roman" w:eastAsiaTheme="minorEastAsia" w:hAnsi="Times New Roman" w:cs="Times New Roman"/>
-                          <w:bCs/>
-                          <w:szCs w:val="28"/>
-                        </w:rPr>
-                        <w:t>24</w:t>
-                      </w:r>
-                      <w:r>
-                        <w:rPr>
-                          <w:rFonts w:ascii="Times New Roman" w:eastAsiaTheme="minorEastAsia" w:hAnsi="Times New Roman" w:cs="Times New Roman"/>
-                          <w:bCs/>
-                          <w:szCs w:val="28"/>
-                        </w:rPr>
-                        <w:t>, Second semester 2020</w:t>
+                        <w:t>CPCS-324, Second semester 2020</w:t>
                       </w:r>
                     </w:p>
                     <w:p/>
@@ -332,7 +300,7 @@
           <w:noProof/>
         </w:rPr>
         <w:drawing>
-          <wp:anchor distT="0" distB="0" distL="114300" distR="114300" simplePos="0" relativeHeight="251659264" behindDoc="0" locked="0" layoutInCell="1" allowOverlap="1" wp14:anchorId="500184A0" wp14:editId="6549DC45">
+          <wp:anchor distT="0" distB="0" distL="114300" distR="114300" simplePos="0" relativeHeight="251658240" behindDoc="0" locked="0" layoutInCell="1" allowOverlap="1" wp14:anchorId="500184A0" wp14:editId="23AA0397">
             <wp:simplePos x="0" y="0"/>
             <wp:positionH relativeFrom="margin">
               <wp:posOffset>-379095</wp:posOffset>
@@ -357,7 +325,7 @@
                     </pic:cNvPicPr>
                   </pic:nvPicPr>
                   <pic:blipFill>
-                    <a:blip r:embed="rId5">
+                    <a:blip r:embed="rId6">
                       <a:extLst>
                         <a:ext uri="{28A0092B-C50C-407E-A947-70E740481C1C}">
                           <a14:useLocalDpi xmlns:a14="http://schemas.microsoft.com/office/drawing/2010/main" val="0"/>
@@ -396,7 +364,7 @@
           <w:noProof/>
         </w:rPr>
         <w:drawing>
-          <wp:anchor distT="0" distB="0" distL="114300" distR="114300" simplePos="0" relativeHeight="251661312" behindDoc="1" locked="0" layoutInCell="1" allowOverlap="1" wp14:anchorId="5D941D5B" wp14:editId="1637012E">
+          <wp:anchor distT="0" distB="0" distL="114300" distR="114300" simplePos="0" relativeHeight="251660288" behindDoc="1" locked="0" layoutInCell="1" allowOverlap="1" wp14:anchorId="5D941D5B" wp14:editId="4C587705">
             <wp:simplePos x="0" y="0"/>
             <wp:positionH relativeFrom="margin">
               <wp:posOffset>5166277</wp:posOffset>
@@ -421,7 +389,7 @@
                     </pic:cNvPicPr>
                   </pic:nvPicPr>
                   <pic:blipFill>
-                    <a:blip r:embed="rId6">
+                    <a:blip r:embed="rId7">
                       <a:extLst>
                         <a:ext uri="{28A0092B-C50C-407E-A947-70E740481C1C}">
                           <a14:useLocalDpi xmlns:a14="http://schemas.microsoft.com/office/drawing/2010/main" val="0"/>
@@ -622,7 +590,7 @@
     </w:p>
     <w:tbl>
       <w:tblPr>
-        <w:tblStyle w:val="TableGrid"/>
+        <w:tblStyle w:val="a3"/>
         <w:tblW w:w="0" w:type="auto"/>
         <w:tblLook w:val="04A0" w:firstRow="1" w:lastRow="0" w:firstColumn="1" w:lastColumn="0" w:noHBand="0" w:noVBand="1"/>
       </w:tblPr>
@@ -802,16 +770,8 @@
               <w:rPr>
                 <w:rFonts w:asciiTheme="majorBidi" w:hAnsiTheme="majorBidi" w:cstheme="majorBidi"/>
               </w:rPr>
-              <w:t xml:space="preserve">Reem </w:t>
+              <w:t>Reem khalil</w:t>
             </w:r>
-            <w:proofErr w:type="spellStart"/>
-            <w:r>
-              <w:rPr>
-                <w:rFonts w:asciiTheme="majorBidi" w:hAnsiTheme="majorBidi" w:cstheme="majorBidi"/>
-              </w:rPr>
-              <w:t>khalil</w:t>
-            </w:r>
-            <w:proofErr w:type="spellEnd"/>
           </w:p>
         </w:tc>
         <w:tc>
@@ -902,7 +862,7 @@
     </w:p>
     <w:p>
       <w:pPr>
-        <w:pStyle w:val="ListParagraph"/>
+        <w:pStyle w:val="a4"/>
         <w:numPr>
           <w:ilvl w:val="0"/>
           <w:numId w:val="1"/>
@@ -936,26 +896,7 @@
         <w:rPr>
           <w:rFonts w:asciiTheme="majorBidi" w:hAnsiTheme="majorBidi" w:cstheme="majorBidi"/>
         </w:rPr>
-        <w:t xml:space="preserve">                </w:t>
-      </w:r>
-      <w:r>
-        <w:rPr>
-          <w:rFonts w:asciiTheme="majorBidi" w:hAnsiTheme="majorBidi" w:cstheme="majorBidi"/>
-        </w:rPr>
-        <w:t>In this project, we applied the different concepts of the data structure on different algorithms. The project divides into three milestones, each milestone we learned a new concept of data structure, where we got a great experience. The experience that we can summarize is how we can apply what we learned in the project with full of learning and exploring. In milestone one, we applied encapsulation concept on two methods</w:t>
-      </w:r>
-      <w:proofErr w:type="gramStart"/>
-      <w:r>
-        <w:rPr>
-          <w:rFonts w:asciiTheme="majorBidi" w:hAnsiTheme="majorBidi" w:cstheme="majorBidi"/>
-        </w:rPr>
-        <w:t>:</w:t>
-      </w:r>
-      <w:r>
-        <w:rPr>
-          <w:rFonts w:asciiTheme="majorBidi" w:hAnsiTheme="majorBidi" w:cstheme="majorBidi"/>
-        </w:rPr>
-        <w:t xml:space="preserve"> .</w:t>
+        <w:t xml:space="preserve">                In this project, we applied the different concepts of the data structure on different algorithms. The project divides into three milestones, each milestone we learned a new concept of data structure, where we got a great experience. The experience that we can summarize is how we can apply what we learned in the project with full of learning and exploring. In milestone one, we applied encapsulation concept on two methods: .</w:t>
       </w:r>
       <w:proofErr w:type="spellStart"/>
       <w:r>
@@ -965,7 +906,6 @@
         <w:t>makeAdjMatrix</w:t>
       </w:r>
       <w:proofErr w:type="spellEnd"/>
-      <w:proofErr w:type="gramEnd"/>
       <w:r>
         <w:rPr>
           <w:rFonts w:asciiTheme="majorBidi" w:hAnsiTheme="majorBidi" w:cstheme="majorBidi"/>
@@ -997,7 +937,7 @@
     </w:p>
     <w:p>
       <w:pPr>
-        <w:pStyle w:val="ListParagraph"/>
+        <w:pStyle w:val="a4"/>
         <w:numPr>
           <w:ilvl w:val="0"/>
           <w:numId w:val="1"/>
@@ -1021,7 +961,7 @@
     </w:p>
     <w:p>
       <w:pPr>
-        <w:pStyle w:val="ListParagraph"/>
+        <w:pStyle w:val="a4"/>
         <w:rPr>
           <w:rFonts w:asciiTheme="majorBidi" w:hAnsiTheme="majorBidi" w:cstheme="majorBidi"/>
         </w:rPr>
@@ -1036,24 +976,12 @@
         <w:rPr>
           <w:rFonts w:asciiTheme="majorBidi" w:hAnsiTheme="majorBidi" w:cstheme="majorBidi"/>
         </w:rPr>
-        <w:t xml:space="preserve">We can say: we faced challenges in </w:t>
-      </w:r>
-      <w:r>
-        <w:rPr>
-          <w:rFonts w:asciiTheme="majorBidi" w:hAnsiTheme="majorBidi" w:cstheme="majorBidi"/>
-        </w:rPr>
-        <w:t xml:space="preserve">this </w:t>
-      </w:r>
-      <w:r>
-        <w:rPr>
-          <w:rFonts w:asciiTheme="majorBidi" w:hAnsiTheme="majorBidi" w:cstheme="majorBidi"/>
-        </w:rPr>
-        <w:t xml:space="preserve">milestone in applied encapsulation concept that we learned it, and how to do it in the project in a different way, not difficulties to solve it. In this part, the main challenge we faced is how to apply the encapsulation concept and work well with other functions in the project.  </w:t>
-      </w:r>
-    </w:p>
-    <w:p>
-      <w:pPr>
-        <w:pStyle w:val="ListParagraph"/>
+        <w:t xml:space="preserve">We can say: we faced challenges in this milestone in applied encapsulation concept that we learned it, and how to do it in the project in a different way, not difficulties to solve it. In this part, the main challenge we faced is how to apply the encapsulation concept and work well with other functions in the project.  </w:t>
+      </w:r>
+    </w:p>
+    <w:p>
+      <w:pPr>
+        <w:pStyle w:val="a4"/>
         <w:numPr>
           <w:ilvl w:val="0"/>
           <w:numId w:val="2"/>
@@ -1068,7 +996,7 @@
           <w:noProof/>
         </w:rPr>
         <w:drawing>
-          <wp:anchor distT="0" distB="0" distL="114300" distR="114300" simplePos="0" relativeHeight="251662336" behindDoc="0" locked="0" layoutInCell="1" allowOverlap="1" wp14:anchorId="0F560F78" wp14:editId="01ED0C16">
+          <wp:anchor distT="0" distB="0" distL="114300" distR="114300" simplePos="0" relativeHeight="251661312" behindDoc="0" locked="0" layoutInCell="1" allowOverlap="1" wp14:anchorId="0F560F78" wp14:editId="78DAD95F">
             <wp:simplePos x="0" y="0"/>
             <wp:positionH relativeFrom="column">
               <wp:posOffset>293563</wp:posOffset>
@@ -1091,7 +1019,7 @@
                     <pic:cNvPicPr/>
                   </pic:nvPicPr>
                   <pic:blipFill>
-                    <a:blip r:embed="rId7">
+                    <a:blip r:embed="rId8">
                       <a:extLst>
                         <a:ext uri="{28A0092B-C50C-407E-A947-70E740481C1C}">
                           <a14:useLocalDpi xmlns:a14="http://schemas.microsoft.com/office/drawing/2010/main" val="0"/>
@@ -1124,7 +1052,6 @@
           </wp:anchor>
         </w:drawing>
       </w:r>
-      <w:proofErr w:type="gramStart"/>
       <w:r>
         <w:rPr>
           <w:rFonts w:asciiTheme="majorBidi" w:hAnsiTheme="majorBidi" w:cstheme="majorBidi"/>
@@ -1139,7 +1066,6 @@
         <w:t>addEdge</w:t>
       </w:r>
       <w:proofErr w:type="spellEnd"/>
-      <w:proofErr w:type="gramEnd"/>
       <w:r>
         <w:rPr>
           <w:rFonts w:asciiTheme="majorBidi" w:hAnsiTheme="majorBidi" w:cstheme="majorBidi"/>
@@ -1149,7 +1075,7 @@
     </w:p>
     <w:p>
       <w:pPr>
-        <w:pStyle w:val="ListParagraph"/>
+        <w:pStyle w:val="a4"/>
         <w:ind w:left="1080"/>
         <w:rPr>
           <w:rFonts w:asciiTheme="majorBidi" w:hAnsiTheme="majorBidi" w:cstheme="majorBidi"/>
@@ -1168,88 +1094,88 @@
     </w:p>
     <w:p>
       <w:pPr>
-        <w:pStyle w:val="ListParagraph"/>
-        <w:ind w:left="1080"/>
-        <w:rPr>
-          <w:rFonts w:asciiTheme="majorBidi" w:hAnsiTheme="majorBidi" w:cstheme="majorBidi"/>
-        </w:rPr>
-      </w:pPr>
-    </w:p>
-    <w:p>
-      <w:pPr>
-        <w:pStyle w:val="ListParagraph"/>
-        <w:ind w:left="1080"/>
-        <w:rPr>
-          <w:rFonts w:asciiTheme="majorBidi" w:hAnsiTheme="majorBidi" w:cstheme="majorBidi"/>
-        </w:rPr>
-      </w:pPr>
-    </w:p>
-    <w:p>
-      <w:pPr>
-        <w:pStyle w:val="ListParagraph"/>
-        <w:ind w:left="1080"/>
-        <w:rPr>
-          <w:rFonts w:asciiTheme="majorBidi" w:hAnsiTheme="majorBidi" w:cstheme="majorBidi"/>
-        </w:rPr>
-      </w:pPr>
-    </w:p>
-    <w:p>
-      <w:pPr>
-        <w:pStyle w:val="ListParagraph"/>
-        <w:ind w:left="1080"/>
-        <w:rPr>
-          <w:rFonts w:asciiTheme="majorBidi" w:hAnsiTheme="majorBidi" w:cstheme="majorBidi"/>
-        </w:rPr>
-      </w:pPr>
-    </w:p>
-    <w:p>
-      <w:pPr>
-        <w:pStyle w:val="ListParagraph"/>
-        <w:ind w:left="1080"/>
-        <w:rPr>
-          <w:rFonts w:asciiTheme="majorBidi" w:hAnsiTheme="majorBidi" w:cstheme="majorBidi"/>
-        </w:rPr>
-      </w:pPr>
-    </w:p>
-    <w:p>
-      <w:pPr>
-        <w:pStyle w:val="ListParagraph"/>
-        <w:ind w:left="1080"/>
-        <w:rPr>
-          <w:rFonts w:asciiTheme="majorBidi" w:hAnsiTheme="majorBidi" w:cstheme="majorBidi"/>
-        </w:rPr>
-      </w:pPr>
-    </w:p>
-    <w:p>
-      <w:pPr>
-        <w:pStyle w:val="ListParagraph"/>
-        <w:ind w:left="1080"/>
-        <w:rPr>
-          <w:rFonts w:asciiTheme="majorBidi" w:hAnsiTheme="majorBidi" w:cstheme="majorBidi"/>
-        </w:rPr>
-      </w:pPr>
-    </w:p>
-    <w:p>
-      <w:pPr>
-        <w:pStyle w:val="ListParagraph"/>
-        <w:ind w:left="1080"/>
-        <w:rPr>
-          <w:rFonts w:asciiTheme="majorBidi" w:hAnsiTheme="majorBidi" w:cstheme="majorBidi"/>
-        </w:rPr>
-      </w:pPr>
-    </w:p>
-    <w:p>
-      <w:pPr>
-        <w:pStyle w:val="ListParagraph"/>
-        <w:ind w:left="1080"/>
-        <w:rPr>
-          <w:rFonts w:asciiTheme="majorBidi" w:hAnsiTheme="majorBidi" w:cstheme="majorBidi"/>
-        </w:rPr>
-      </w:pPr>
-    </w:p>
-    <w:p>
-      <w:pPr>
-        <w:pStyle w:val="ListParagraph"/>
+        <w:pStyle w:val="a4"/>
+        <w:ind w:left="1080"/>
+        <w:rPr>
+          <w:rFonts w:asciiTheme="majorBidi" w:hAnsiTheme="majorBidi" w:cstheme="majorBidi"/>
+        </w:rPr>
+      </w:pPr>
+    </w:p>
+    <w:p>
+      <w:pPr>
+        <w:pStyle w:val="a4"/>
+        <w:ind w:left="1080"/>
+        <w:rPr>
+          <w:rFonts w:asciiTheme="majorBidi" w:hAnsiTheme="majorBidi" w:cstheme="majorBidi"/>
+        </w:rPr>
+      </w:pPr>
+    </w:p>
+    <w:p>
+      <w:pPr>
+        <w:pStyle w:val="a4"/>
+        <w:ind w:left="1080"/>
+        <w:rPr>
+          <w:rFonts w:asciiTheme="majorBidi" w:hAnsiTheme="majorBidi" w:cstheme="majorBidi"/>
+        </w:rPr>
+      </w:pPr>
+    </w:p>
+    <w:p>
+      <w:pPr>
+        <w:pStyle w:val="a4"/>
+        <w:ind w:left="1080"/>
+        <w:rPr>
+          <w:rFonts w:asciiTheme="majorBidi" w:hAnsiTheme="majorBidi" w:cstheme="majorBidi"/>
+        </w:rPr>
+      </w:pPr>
+    </w:p>
+    <w:p>
+      <w:pPr>
+        <w:pStyle w:val="a4"/>
+        <w:ind w:left="1080"/>
+        <w:rPr>
+          <w:rFonts w:asciiTheme="majorBidi" w:hAnsiTheme="majorBidi" w:cstheme="majorBidi"/>
+        </w:rPr>
+      </w:pPr>
+    </w:p>
+    <w:p>
+      <w:pPr>
+        <w:pStyle w:val="a4"/>
+        <w:ind w:left="1080"/>
+        <w:rPr>
+          <w:rFonts w:asciiTheme="majorBidi" w:hAnsiTheme="majorBidi" w:cstheme="majorBidi"/>
+        </w:rPr>
+      </w:pPr>
+    </w:p>
+    <w:p>
+      <w:pPr>
+        <w:pStyle w:val="a4"/>
+        <w:ind w:left="1080"/>
+        <w:rPr>
+          <w:rFonts w:asciiTheme="majorBidi" w:hAnsiTheme="majorBidi" w:cstheme="majorBidi"/>
+        </w:rPr>
+      </w:pPr>
+    </w:p>
+    <w:p>
+      <w:pPr>
+        <w:pStyle w:val="a4"/>
+        <w:ind w:left="1080"/>
+        <w:rPr>
+          <w:rFonts w:asciiTheme="majorBidi" w:hAnsiTheme="majorBidi" w:cstheme="majorBidi"/>
+        </w:rPr>
+      </w:pPr>
+    </w:p>
+    <w:p>
+      <w:pPr>
+        <w:pStyle w:val="a4"/>
+        <w:ind w:left="1080"/>
+        <w:rPr>
+          <w:rFonts w:asciiTheme="majorBidi" w:hAnsiTheme="majorBidi" w:cstheme="majorBidi"/>
+        </w:rPr>
+      </w:pPr>
+    </w:p>
+    <w:p>
+      <w:pPr>
+        <w:pStyle w:val="a4"/>
         <w:numPr>
           <w:ilvl w:val="0"/>
           <w:numId w:val="2"/>
@@ -1258,7 +1184,6 @@
           <w:rFonts w:asciiTheme="majorBidi" w:hAnsiTheme="majorBidi" w:cstheme="majorBidi"/>
         </w:rPr>
       </w:pPr>
-      <w:proofErr w:type="gramStart"/>
       <w:r>
         <w:rPr>
           <w:rFonts w:asciiTheme="majorBidi" w:hAnsiTheme="majorBidi" w:cstheme="majorBidi"/>
@@ -1274,7 +1199,6 @@
         <w:t>makeAdjMatrix</w:t>
       </w:r>
       <w:proofErr w:type="spellEnd"/>
-      <w:proofErr w:type="gramEnd"/>
       <w:r>
         <w:rPr>
           <w:rFonts w:asciiTheme="majorBidi" w:hAnsiTheme="majorBidi" w:cstheme="majorBidi"/>
@@ -1296,7 +1220,7 @@
           <w:noProof/>
         </w:rPr>
         <w:drawing>
-          <wp:anchor distT="0" distB="0" distL="114300" distR="114300" simplePos="0" relativeHeight="251663360" behindDoc="0" locked="0" layoutInCell="1" allowOverlap="1" wp14:anchorId="7C9DAFD8" wp14:editId="51B78A20">
+          <wp:anchor distT="0" distB="0" distL="114300" distR="114300" simplePos="0" relativeHeight="251662336" behindDoc="0" locked="0" layoutInCell="1" allowOverlap="1" wp14:anchorId="7C9DAFD8" wp14:editId="7ED21A8D">
             <wp:simplePos x="0" y="0"/>
             <wp:positionH relativeFrom="column">
               <wp:posOffset>134620</wp:posOffset>
@@ -1319,7 +1243,7 @@
                     <pic:cNvPicPr/>
                   </pic:nvPicPr>
                   <pic:blipFill>
-                    <a:blip r:embed="rId8">
+                    <a:blip r:embed="rId9">
                       <a:extLst>
                         <a:ext uri="{28A0092B-C50C-407E-A947-70E740481C1C}">
                           <a14:useLocalDpi xmlns:a14="http://schemas.microsoft.com/office/drawing/2010/main" val="0"/>
@@ -1358,52 +1282,12 @@
           <w:sz w:val="20"/>
           <w:szCs w:val="20"/>
         </w:rPr>
-        <w:t xml:space="preserve">      </w:t>
-      </w:r>
-      <w:r>
-        <w:rPr>
-          <w:rFonts w:asciiTheme="majorBidi" w:hAnsiTheme="majorBidi" w:cstheme="majorBidi"/>
-          <w:sz w:val="20"/>
-          <w:szCs w:val="20"/>
-        </w:rPr>
-        <w:t xml:space="preserve">Figure </w:t>
-      </w:r>
-      <w:r>
-        <w:rPr>
-          <w:rFonts w:asciiTheme="majorBidi" w:hAnsiTheme="majorBidi" w:cstheme="majorBidi"/>
-          <w:sz w:val="20"/>
-          <w:szCs w:val="20"/>
-        </w:rPr>
-        <w:t>2</w:t>
-      </w:r>
-      <w:r>
-        <w:rPr>
-          <w:rFonts w:asciiTheme="majorBidi" w:hAnsiTheme="majorBidi" w:cstheme="majorBidi"/>
-          <w:sz w:val="20"/>
-          <w:szCs w:val="20"/>
-        </w:rPr>
-        <w:t xml:space="preserve">: </w:t>
-      </w:r>
-      <w:r>
-        <w:rPr>
-          <w:rFonts w:asciiTheme="majorBidi" w:hAnsiTheme="majorBidi" w:cstheme="majorBidi"/>
-          <w:sz w:val="20"/>
-          <w:szCs w:val="20"/>
-        </w:rPr>
-        <w:t>make adjacency matrix</w:t>
-      </w:r>
-      <w:r>
-        <w:rPr>
-          <w:rFonts w:asciiTheme="majorBidi" w:hAnsiTheme="majorBidi" w:cstheme="majorBidi"/>
-          <w:sz w:val="20"/>
-          <w:szCs w:val="20"/>
-        </w:rPr>
-        <w:t xml:space="preserve"> function with encapsulation.</w:t>
-      </w:r>
-    </w:p>
-    <w:p>
-      <w:pPr>
-        <w:pStyle w:val="ListParagraph"/>
+        <w:t xml:space="preserve">      Figure 2: make adjacency matrix function with encapsulation.</w:t>
+      </w:r>
+    </w:p>
+    <w:p>
+      <w:pPr>
+        <w:pStyle w:val="a4"/>
         <w:numPr>
           <w:ilvl w:val="0"/>
           <w:numId w:val="2"/>
@@ -1421,7 +1305,7 @@
     </w:p>
     <w:p>
       <w:pPr>
-        <w:pStyle w:val="ListParagraph"/>
+        <w:pStyle w:val="a4"/>
         <w:ind w:left="1080"/>
         <w:rPr>
           <w:rFonts w:asciiTheme="majorBidi" w:hAnsiTheme="majorBidi" w:cstheme="majorBidi"/>
@@ -1433,7 +1317,7 @@
           <w:noProof/>
         </w:rPr>
         <w:drawing>
-          <wp:anchor distT="0" distB="0" distL="114300" distR="114300" simplePos="0" relativeHeight="251664384" behindDoc="1" locked="0" layoutInCell="1" allowOverlap="1" wp14:anchorId="55D1E4D8" wp14:editId="59909F5F">
+          <wp:anchor distT="0" distB="0" distL="114300" distR="114300" simplePos="0" relativeHeight="251663360" behindDoc="1" locked="0" layoutInCell="1" allowOverlap="1" wp14:anchorId="55D1E4D8" wp14:editId="5D519BF7">
             <wp:simplePos x="0" y="0"/>
             <wp:positionH relativeFrom="margin">
               <wp:posOffset>220980</wp:posOffset>
@@ -1456,7 +1340,7 @@
                     <pic:cNvPicPr/>
                   </pic:nvPicPr>
                   <pic:blipFill>
-                    <a:blip r:embed="rId9">
+                    <a:blip r:embed="rId10">
                       <a:extLst>
                         <a:ext uri="{28A0092B-C50C-407E-A947-70E740481C1C}">
                           <a14:useLocalDpi xmlns:a14="http://schemas.microsoft.com/office/drawing/2010/main" val="0"/>
@@ -1498,187 +1382,187 @@
     </w:p>
     <w:p>
       <w:pPr>
-        <w:pStyle w:val="ListParagraph"/>
-        <w:ind w:left="1080"/>
-        <w:rPr>
-          <w:rFonts w:asciiTheme="majorBidi" w:hAnsiTheme="majorBidi" w:cstheme="majorBidi"/>
-        </w:rPr>
-      </w:pPr>
-    </w:p>
-    <w:p>
-      <w:pPr>
-        <w:pStyle w:val="ListParagraph"/>
-        <w:ind w:left="1080"/>
-        <w:rPr>
-          <w:rFonts w:asciiTheme="majorBidi" w:hAnsiTheme="majorBidi" w:cstheme="majorBidi"/>
-        </w:rPr>
-      </w:pPr>
-    </w:p>
-    <w:p>
-      <w:pPr>
-        <w:pStyle w:val="ListParagraph"/>
-        <w:ind w:left="1080"/>
-        <w:rPr>
-          <w:rFonts w:asciiTheme="majorBidi" w:hAnsiTheme="majorBidi" w:cstheme="majorBidi"/>
-        </w:rPr>
-      </w:pPr>
-    </w:p>
-    <w:p>
-      <w:pPr>
-        <w:pStyle w:val="ListParagraph"/>
-        <w:ind w:left="1080"/>
-        <w:rPr>
-          <w:rFonts w:asciiTheme="majorBidi" w:hAnsiTheme="majorBidi" w:cstheme="majorBidi"/>
-        </w:rPr>
-      </w:pPr>
-    </w:p>
-    <w:p>
-      <w:pPr>
-        <w:pStyle w:val="ListParagraph"/>
-        <w:ind w:left="1080"/>
-        <w:rPr>
-          <w:rFonts w:asciiTheme="majorBidi" w:hAnsiTheme="majorBidi" w:cstheme="majorBidi"/>
-        </w:rPr>
-      </w:pPr>
-    </w:p>
-    <w:p>
-      <w:pPr>
-        <w:pStyle w:val="ListParagraph"/>
-        <w:ind w:left="1080"/>
-        <w:rPr>
-          <w:rFonts w:asciiTheme="majorBidi" w:hAnsiTheme="majorBidi" w:cstheme="majorBidi"/>
-        </w:rPr>
-      </w:pPr>
-    </w:p>
-    <w:p>
-      <w:pPr>
-        <w:pStyle w:val="ListParagraph"/>
-        <w:ind w:left="1080"/>
-        <w:rPr>
-          <w:rFonts w:asciiTheme="majorBidi" w:hAnsiTheme="majorBidi" w:cstheme="majorBidi"/>
-        </w:rPr>
-      </w:pPr>
-    </w:p>
-    <w:p>
-      <w:pPr>
-        <w:pStyle w:val="ListParagraph"/>
-        <w:ind w:left="1080"/>
-        <w:rPr>
-          <w:rFonts w:asciiTheme="majorBidi" w:hAnsiTheme="majorBidi" w:cstheme="majorBidi"/>
-        </w:rPr>
-      </w:pPr>
-    </w:p>
-    <w:p>
-      <w:pPr>
-        <w:pStyle w:val="ListParagraph"/>
-        <w:ind w:left="1080"/>
-        <w:rPr>
-          <w:rFonts w:asciiTheme="majorBidi" w:hAnsiTheme="majorBidi" w:cstheme="majorBidi"/>
-        </w:rPr>
-      </w:pPr>
-    </w:p>
-    <w:p>
-      <w:pPr>
-        <w:pStyle w:val="ListParagraph"/>
-        <w:ind w:left="1080"/>
-        <w:rPr>
-          <w:rFonts w:asciiTheme="majorBidi" w:hAnsiTheme="majorBidi" w:cstheme="majorBidi"/>
-        </w:rPr>
-      </w:pPr>
-    </w:p>
-    <w:p>
-      <w:pPr>
-        <w:pStyle w:val="ListParagraph"/>
-        <w:ind w:left="1080"/>
-        <w:rPr>
-          <w:rFonts w:asciiTheme="majorBidi" w:hAnsiTheme="majorBidi" w:cstheme="majorBidi"/>
-        </w:rPr>
-      </w:pPr>
-    </w:p>
-    <w:p>
-      <w:pPr>
-        <w:pStyle w:val="ListParagraph"/>
-        <w:ind w:left="1080"/>
-        <w:rPr>
-          <w:rFonts w:asciiTheme="majorBidi" w:hAnsiTheme="majorBidi" w:cstheme="majorBidi"/>
-        </w:rPr>
-      </w:pPr>
-    </w:p>
-    <w:p>
-      <w:pPr>
-        <w:pStyle w:val="ListParagraph"/>
-        <w:ind w:left="1080"/>
-        <w:rPr>
-          <w:rFonts w:asciiTheme="majorBidi" w:hAnsiTheme="majorBidi" w:cstheme="majorBidi"/>
-        </w:rPr>
-      </w:pPr>
-    </w:p>
-    <w:p>
-      <w:pPr>
-        <w:pStyle w:val="ListParagraph"/>
-        <w:ind w:left="1080"/>
-        <w:rPr>
-          <w:rFonts w:asciiTheme="majorBidi" w:hAnsiTheme="majorBidi" w:cstheme="majorBidi"/>
-        </w:rPr>
-      </w:pPr>
-    </w:p>
-    <w:p>
-      <w:pPr>
-        <w:pStyle w:val="ListParagraph"/>
-        <w:ind w:left="1080"/>
-        <w:rPr>
-          <w:rFonts w:asciiTheme="majorBidi" w:hAnsiTheme="majorBidi" w:cstheme="majorBidi"/>
-        </w:rPr>
-      </w:pPr>
-    </w:p>
-    <w:p>
-      <w:pPr>
-        <w:pStyle w:val="ListParagraph"/>
-        <w:ind w:left="1080"/>
-        <w:rPr>
-          <w:rFonts w:asciiTheme="majorBidi" w:hAnsiTheme="majorBidi" w:cstheme="majorBidi"/>
-        </w:rPr>
-      </w:pPr>
-    </w:p>
-    <w:p>
-      <w:pPr>
-        <w:pStyle w:val="ListParagraph"/>
-        <w:ind w:left="1080"/>
-        <w:rPr>
-          <w:rFonts w:asciiTheme="majorBidi" w:hAnsiTheme="majorBidi" w:cstheme="majorBidi"/>
-        </w:rPr>
-      </w:pPr>
-    </w:p>
-    <w:p>
-      <w:pPr>
-        <w:pStyle w:val="ListParagraph"/>
-        <w:ind w:left="1080"/>
-        <w:rPr>
-          <w:rFonts w:asciiTheme="majorBidi" w:hAnsiTheme="majorBidi" w:cstheme="majorBidi"/>
-        </w:rPr>
-      </w:pPr>
-    </w:p>
-    <w:p>
-      <w:pPr>
-        <w:pStyle w:val="ListParagraph"/>
-        <w:ind w:left="1080"/>
-        <w:rPr>
-          <w:rFonts w:asciiTheme="majorBidi" w:hAnsiTheme="majorBidi" w:cstheme="majorBidi"/>
-        </w:rPr>
-      </w:pPr>
-    </w:p>
-    <w:p>
-      <w:pPr>
-        <w:pStyle w:val="ListParagraph"/>
-        <w:ind w:left="1080"/>
-        <w:rPr>
-          <w:rFonts w:asciiTheme="majorBidi" w:hAnsiTheme="majorBidi" w:cstheme="majorBidi"/>
-        </w:rPr>
-      </w:pPr>
-    </w:p>
-    <w:p>
-      <w:pPr>
-        <w:pStyle w:val="ListParagraph"/>
+        <w:pStyle w:val="a4"/>
+        <w:ind w:left="1080"/>
+        <w:rPr>
+          <w:rFonts w:asciiTheme="majorBidi" w:hAnsiTheme="majorBidi" w:cstheme="majorBidi"/>
+        </w:rPr>
+      </w:pPr>
+    </w:p>
+    <w:p>
+      <w:pPr>
+        <w:pStyle w:val="a4"/>
+        <w:ind w:left="1080"/>
+        <w:rPr>
+          <w:rFonts w:asciiTheme="majorBidi" w:hAnsiTheme="majorBidi" w:cstheme="majorBidi"/>
+        </w:rPr>
+      </w:pPr>
+    </w:p>
+    <w:p>
+      <w:pPr>
+        <w:pStyle w:val="a4"/>
+        <w:ind w:left="1080"/>
+        <w:rPr>
+          <w:rFonts w:asciiTheme="majorBidi" w:hAnsiTheme="majorBidi" w:cstheme="majorBidi"/>
+        </w:rPr>
+      </w:pPr>
+    </w:p>
+    <w:p>
+      <w:pPr>
+        <w:pStyle w:val="a4"/>
+        <w:ind w:left="1080"/>
+        <w:rPr>
+          <w:rFonts w:asciiTheme="majorBidi" w:hAnsiTheme="majorBidi" w:cstheme="majorBidi"/>
+        </w:rPr>
+      </w:pPr>
+    </w:p>
+    <w:p>
+      <w:pPr>
+        <w:pStyle w:val="a4"/>
+        <w:ind w:left="1080"/>
+        <w:rPr>
+          <w:rFonts w:asciiTheme="majorBidi" w:hAnsiTheme="majorBidi" w:cstheme="majorBidi"/>
+        </w:rPr>
+      </w:pPr>
+    </w:p>
+    <w:p>
+      <w:pPr>
+        <w:pStyle w:val="a4"/>
+        <w:ind w:left="1080"/>
+        <w:rPr>
+          <w:rFonts w:asciiTheme="majorBidi" w:hAnsiTheme="majorBidi" w:cstheme="majorBidi"/>
+        </w:rPr>
+      </w:pPr>
+    </w:p>
+    <w:p>
+      <w:pPr>
+        <w:pStyle w:val="a4"/>
+        <w:ind w:left="1080"/>
+        <w:rPr>
+          <w:rFonts w:asciiTheme="majorBidi" w:hAnsiTheme="majorBidi" w:cstheme="majorBidi"/>
+        </w:rPr>
+      </w:pPr>
+    </w:p>
+    <w:p>
+      <w:pPr>
+        <w:pStyle w:val="a4"/>
+        <w:ind w:left="1080"/>
+        <w:rPr>
+          <w:rFonts w:asciiTheme="majorBidi" w:hAnsiTheme="majorBidi" w:cstheme="majorBidi"/>
+        </w:rPr>
+      </w:pPr>
+    </w:p>
+    <w:p>
+      <w:pPr>
+        <w:pStyle w:val="a4"/>
+        <w:ind w:left="1080"/>
+        <w:rPr>
+          <w:rFonts w:asciiTheme="majorBidi" w:hAnsiTheme="majorBidi" w:cstheme="majorBidi"/>
+        </w:rPr>
+      </w:pPr>
+    </w:p>
+    <w:p>
+      <w:pPr>
+        <w:pStyle w:val="a4"/>
+        <w:ind w:left="1080"/>
+        <w:rPr>
+          <w:rFonts w:asciiTheme="majorBidi" w:hAnsiTheme="majorBidi" w:cstheme="majorBidi"/>
+        </w:rPr>
+      </w:pPr>
+    </w:p>
+    <w:p>
+      <w:pPr>
+        <w:pStyle w:val="a4"/>
+        <w:ind w:left="1080"/>
+        <w:rPr>
+          <w:rFonts w:asciiTheme="majorBidi" w:hAnsiTheme="majorBidi" w:cstheme="majorBidi"/>
+        </w:rPr>
+      </w:pPr>
+    </w:p>
+    <w:p>
+      <w:pPr>
+        <w:pStyle w:val="a4"/>
+        <w:ind w:left="1080"/>
+        <w:rPr>
+          <w:rFonts w:asciiTheme="majorBidi" w:hAnsiTheme="majorBidi" w:cstheme="majorBidi"/>
+        </w:rPr>
+      </w:pPr>
+    </w:p>
+    <w:p>
+      <w:pPr>
+        <w:pStyle w:val="a4"/>
+        <w:ind w:left="1080"/>
+        <w:rPr>
+          <w:rFonts w:asciiTheme="majorBidi" w:hAnsiTheme="majorBidi" w:cstheme="majorBidi"/>
+        </w:rPr>
+      </w:pPr>
+    </w:p>
+    <w:p>
+      <w:pPr>
+        <w:pStyle w:val="a4"/>
+        <w:ind w:left="1080"/>
+        <w:rPr>
+          <w:rFonts w:asciiTheme="majorBidi" w:hAnsiTheme="majorBidi" w:cstheme="majorBidi"/>
+        </w:rPr>
+      </w:pPr>
+    </w:p>
+    <w:p>
+      <w:pPr>
+        <w:pStyle w:val="a4"/>
+        <w:ind w:left="1080"/>
+        <w:rPr>
+          <w:rFonts w:asciiTheme="majorBidi" w:hAnsiTheme="majorBidi" w:cstheme="majorBidi"/>
+        </w:rPr>
+      </w:pPr>
+    </w:p>
+    <w:p>
+      <w:pPr>
+        <w:pStyle w:val="a4"/>
+        <w:ind w:left="1080"/>
+        <w:rPr>
+          <w:rFonts w:asciiTheme="majorBidi" w:hAnsiTheme="majorBidi" w:cstheme="majorBidi"/>
+        </w:rPr>
+      </w:pPr>
+    </w:p>
+    <w:p>
+      <w:pPr>
+        <w:pStyle w:val="a4"/>
+        <w:ind w:left="1080"/>
+        <w:rPr>
+          <w:rFonts w:asciiTheme="majorBidi" w:hAnsiTheme="majorBidi" w:cstheme="majorBidi"/>
+        </w:rPr>
+      </w:pPr>
+    </w:p>
+    <w:p>
+      <w:pPr>
+        <w:pStyle w:val="a4"/>
+        <w:ind w:left="1080"/>
+        <w:rPr>
+          <w:rFonts w:asciiTheme="majorBidi" w:hAnsiTheme="majorBidi" w:cstheme="majorBidi"/>
+        </w:rPr>
+      </w:pPr>
+    </w:p>
+    <w:p>
+      <w:pPr>
+        <w:pStyle w:val="a4"/>
+        <w:ind w:left="1080"/>
+        <w:rPr>
+          <w:rFonts w:asciiTheme="majorBidi" w:hAnsiTheme="majorBidi" w:cstheme="majorBidi"/>
+        </w:rPr>
+      </w:pPr>
+    </w:p>
+    <w:p>
+      <w:pPr>
+        <w:pStyle w:val="a4"/>
+        <w:ind w:left="1080"/>
+        <w:rPr>
+          <w:rFonts w:asciiTheme="majorBidi" w:hAnsiTheme="majorBidi" w:cstheme="majorBidi"/>
+        </w:rPr>
+      </w:pPr>
+    </w:p>
+    <w:p>
+      <w:pPr>
+        <w:pStyle w:val="a4"/>
         <w:ind w:left="1080"/>
         <w:rPr>
           <w:rFonts w:asciiTheme="majorBidi" w:hAnsiTheme="majorBidi" w:cstheme="majorBidi"/>
@@ -1689,7 +1573,7 @@
     </w:p>
     <w:p>
       <w:pPr>
-        <w:pStyle w:val="ListParagraph"/>
+        <w:pStyle w:val="a4"/>
         <w:ind w:left="1080"/>
         <w:rPr>
           <w:rFonts w:asciiTheme="majorBidi" w:hAnsiTheme="majorBidi" w:cstheme="majorBidi"/>
@@ -1701,36 +1585,12 @@
           <w:sz w:val="20"/>
           <w:szCs w:val="20"/>
         </w:rPr>
-        <w:t xml:space="preserve">Figure </w:t>
-      </w:r>
-      <w:r>
-        <w:rPr>
-          <w:rFonts w:asciiTheme="majorBidi" w:hAnsiTheme="majorBidi" w:cstheme="majorBidi"/>
-          <w:sz w:val="20"/>
-          <w:szCs w:val="20"/>
-        </w:rPr>
-        <w:t>3</w:t>
-      </w:r>
-      <w:r>
-        <w:rPr>
-          <w:rFonts w:asciiTheme="majorBidi" w:hAnsiTheme="majorBidi" w:cstheme="majorBidi"/>
-          <w:sz w:val="20"/>
-          <w:szCs w:val="20"/>
-        </w:rPr>
-        <w:t xml:space="preserve">: </w:t>
-      </w:r>
-      <w:r>
-        <w:rPr>
-          <w:rFonts w:asciiTheme="majorBidi" w:hAnsiTheme="majorBidi" w:cstheme="majorBidi"/>
-          <w:sz w:val="20"/>
-          <w:szCs w:val="20"/>
-        </w:rPr>
-        <w:t>The output of milestone 1.</w:t>
-      </w:r>
-    </w:p>
-    <w:p>
-      <w:pPr>
-        <w:pStyle w:val="ListParagraph"/>
+        <w:t>Figure 3: The output of milestone 1.</w:t>
+      </w:r>
+    </w:p>
+    <w:p>
+      <w:pPr>
+        <w:pStyle w:val="a4"/>
         <w:numPr>
           <w:ilvl w:val="0"/>
           <w:numId w:val="1"/>
@@ -1755,22 +1615,16 @@
     </w:p>
     <w:p>
       <w:pPr>
-        <w:pStyle w:val="ListParagraph"/>
-        <w:rPr>
-          <w:rFonts w:asciiTheme="majorBidi" w:hAnsiTheme="majorBidi" w:cstheme="majorBidi"/>
-        </w:rPr>
-      </w:pPr>
-      <w:r>
-        <w:rPr>
-          <w:rFonts w:asciiTheme="majorBidi" w:hAnsiTheme="majorBidi" w:cstheme="majorBidi"/>
-        </w:rPr>
-        <w:t xml:space="preserve">         </w:t>
-      </w:r>
-      <w:r>
-        <w:rPr>
-          <w:rFonts w:asciiTheme="majorBidi" w:hAnsiTheme="majorBidi" w:cstheme="majorBidi"/>
-        </w:rPr>
-        <w:t>The main challenge we faced is how to apply Prim’s algorithm and measure the</w:t>
+        <w:pStyle w:val="a4"/>
+        <w:rPr>
+          <w:rFonts w:asciiTheme="majorBidi" w:hAnsiTheme="majorBidi" w:cstheme="majorBidi"/>
+        </w:rPr>
+      </w:pPr>
+      <w:r>
+        <w:rPr>
+          <w:rFonts w:asciiTheme="majorBidi" w:hAnsiTheme="majorBidi" w:cstheme="majorBidi"/>
+        </w:rPr>
+        <w:t xml:space="preserve">         The main challenge we faced is how to apply Prim’s algorithm and measure the</w:t>
       </w:r>
       <w:r>
         <w:rPr>
@@ -1787,7 +1641,7 @@
     </w:p>
     <w:p>
       <w:pPr>
-        <w:pStyle w:val="ListParagraph"/>
+        <w:pStyle w:val="a4"/>
         <w:numPr>
           <w:ilvl w:val="0"/>
           <w:numId w:val="2"/>
@@ -1802,7 +1656,7 @@
           <w:noProof/>
         </w:rPr>
         <w:drawing>
-          <wp:anchor distT="0" distB="0" distL="114300" distR="114300" simplePos="0" relativeHeight="251665408" behindDoc="0" locked="0" layoutInCell="1" allowOverlap="1" wp14:anchorId="29726590" wp14:editId="228F480A">
+          <wp:anchor distT="0" distB="0" distL="114300" distR="114300" simplePos="0" relativeHeight="251664384" behindDoc="0" locked="0" layoutInCell="1" allowOverlap="1" wp14:anchorId="29726590" wp14:editId="1ED93F9B">
             <wp:simplePos x="0" y="0"/>
             <wp:positionH relativeFrom="column">
               <wp:posOffset>252233</wp:posOffset>
@@ -1825,7 +1679,7 @@
                     <pic:cNvPicPr/>
                   </pic:nvPicPr>
                   <pic:blipFill>
-                    <a:blip r:embed="rId10">
+                    <a:blip r:embed="rId11">
                       <a:extLst>
                         <a:ext uri="{28A0092B-C50C-407E-A947-70E740481C1C}">
                           <a14:useLocalDpi xmlns:a14="http://schemas.microsoft.com/office/drawing/2010/main" val="0"/>
@@ -1867,7 +1721,7 @@
     </w:p>
     <w:p>
       <w:pPr>
-        <w:pStyle w:val="ListParagraph"/>
+        <w:pStyle w:val="a4"/>
         <w:numPr>
           <w:ilvl w:val="0"/>
           <w:numId w:val="2"/>
@@ -1921,16 +1775,16 @@
     </w:p>
     <w:p>
       <w:pPr>
-        <w:pStyle w:val="ListParagraph"/>
-        <w:ind w:left="1080"/>
-        <w:rPr>
-          <w:rFonts w:asciiTheme="majorBidi" w:hAnsiTheme="majorBidi" w:cstheme="majorBidi"/>
-        </w:rPr>
-      </w:pPr>
-    </w:p>
-    <w:p>
-      <w:pPr>
-        <w:pStyle w:val="ListParagraph"/>
+        <w:pStyle w:val="a4"/>
+        <w:ind w:left="1080"/>
+        <w:rPr>
+          <w:rFonts w:asciiTheme="majorBidi" w:hAnsiTheme="majorBidi" w:cstheme="majorBidi"/>
+        </w:rPr>
+      </w:pPr>
+    </w:p>
+    <w:p>
+      <w:pPr>
+        <w:pStyle w:val="a4"/>
         <w:numPr>
           <w:ilvl w:val="0"/>
           <w:numId w:val="2"/>
@@ -1959,7 +1813,7 @@
         </w:rPr>
         <w:lastRenderedPageBreak/>
         <w:drawing>
-          <wp:inline distT="0" distB="0" distL="0" distR="0" wp14:anchorId="46B6E1B9" wp14:editId="3AF38EAA">
+          <wp:inline distT="0" distB="0" distL="0" distR="0" wp14:anchorId="46B6E1B9" wp14:editId="0F69CDDE">
             <wp:extent cx="5943600" cy="5385435"/>
             <wp:effectExtent l="38100" t="38100" r="38100" b="43815"/>
             <wp:docPr id="9" name="Picture 9" descr="A screenshot of a cell phone&#10;&#10;Description automatically generated"/>
@@ -1974,7 +1828,7 @@
                     <pic:cNvPicPr/>
                   </pic:nvPicPr>
                   <pic:blipFill>
-                    <a:blip r:embed="rId11">
+                    <a:blip r:embed="rId12">
                       <a:extLst>
                         <a:ext uri="{28A0092B-C50C-407E-A947-70E740481C1C}">
                           <a14:useLocalDpi xmlns:a14="http://schemas.microsoft.com/office/drawing/2010/main" val="0"/>
@@ -2010,7 +1864,7 @@
     </w:p>
     <w:p>
       <w:pPr>
-        <w:pStyle w:val="ListParagraph"/>
+        <w:pStyle w:val="a4"/>
         <w:ind w:left="1080"/>
         <w:rPr>
           <w:rFonts w:asciiTheme="majorBidi" w:hAnsiTheme="majorBidi" w:cstheme="majorBidi"/>
@@ -2068,7 +1922,7 @@
     </w:p>
     <w:p>
       <w:pPr>
-        <w:pStyle w:val="ListParagraph"/>
+        <w:pStyle w:val="a4"/>
         <w:numPr>
           <w:ilvl w:val="0"/>
           <w:numId w:val="1"/>
@@ -2092,7 +1946,7 @@
     </w:p>
     <w:p>
       <w:pPr>
-        <w:pStyle w:val="ListParagraph"/>
+        <w:pStyle w:val="a4"/>
         <w:rPr>
           <w:rFonts w:asciiTheme="majorBidi" w:hAnsiTheme="majorBidi" w:cstheme="majorBidi"/>
           <w:color w:val="0E101A"/>
@@ -2114,34 +1968,34 @@
     </w:p>
     <w:p>
       <w:pPr>
-        <w:pStyle w:val="ListParagraph"/>
-        <w:rPr>
-          <w:rFonts w:asciiTheme="majorBidi" w:hAnsiTheme="majorBidi" w:cstheme="majorBidi"/>
-          <w:color w:val="0E101A"/>
-        </w:rPr>
-      </w:pPr>
-    </w:p>
-    <w:p>
-      <w:pPr>
-        <w:pStyle w:val="ListParagraph"/>
-        <w:rPr>
-          <w:rFonts w:asciiTheme="majorBidi" w:hAnsiTheme="majorBidi" w:cstheme="majorBidi"/>
-          <w:color w:val="0E101A"/>
-        </w:rPr>
-      </w:pPr>
-    </w:p>
-    <w:p>
-      <w:pPr>
-        <w:pStyle w:val="ListParagraph"/>
-        <w:rPr>
-          <w:rFonts w:asciiTheme="majorBidi" w:hAnsiTheme="majorBidi" w:cstheme="majorBidi"/>
-          <w:color w:val="0E101A"/>
-        </w:rPr>
-      </w:pPr>
-    </w:p>
-    <w:p>
-      <w:pPr>
-        <w:pStyle w:val="ListParagraph"/>
+        <w:pStyle w:val="a4"/>
+        <w:rPr>
+          <w:rFonts w:asciiTheme="majorBidi" w:hAnsiTheme="majorBidi" w:cstheme="majorBidi"/>
+          <w:color w:val="0E101A"/>
+        </w:rPr>
+      </w:pPr>
+    </w:p>
+    <w:p>
+      <w:pPr>
+        <w:pStyle w:val="a4"/>
+        <w:rPr>
+          <w:rFonts w:asciiTheme="majorBidi" w:hAnsiTheme="majorBidi" w:cstheme="majorBidi"/>
+          <w:color w:val="0E101A"/>
+        </w:rPr>
+      </w:pPr>
+    </w:p>
+    <w:p>
+      <w:pPr>
+        <w:pStyle w:val="a4"/>
+        <w:rPr>
+          <w:rFonts w:asciiTheme="majorBidi" w:hAnsiTheme="majorBidi" w:cstheme="majorBidi"/>
+          <w:color w:val="0E101A"/>
+        </w:rPr>
+      </w:pPr>
+    </w:p>
+    <w:p>
+      <w:pPr>
+        <w:pStyle w:val="a4"/>
         <w:numPr>
           <w:ilvl w:val="0"/>
           <w:numId w:val="2"/>
@@ -2161,7 +2015,7 @@
     </w:p>
     <w:p>
       <w:pPr>
-        <w:pStyle w:val="ListParagraph"/>
+        <w:pStyle w:val="a4"/>
         <w:ind w:left="1080"/>
         <w:rPr>
           <w:rFonts w:asciiTheme="majorBidi" w:hAnsiTheme="majorBidi" w:cstheme="majorBidi"/>
@@ -2214,7 +2068,7 @@
           <w:noProof/>
         </w:rPr>
         <w:drawing>
-          <wp:anchor distT="0" distB="0" distL="114300" distR="114300" simplePos="0" relativeHeight="251666432" behindDoc="0" locked="0" layoutInCell="1" allowOverlap="1" wp14:anchorId="5A0B347F" wp14:editId="15CFEDAD">
+          <wp:anchor distT="0" distB="0" distL="114300" distR="114300" simplePos="0" relativeHeight="251665408" behindDoc="0" locked="0" layoutInCell="1" allowOverlap="1" wp14:anchorId="5A0B347F" wp14:editId="690B65BC">
             <wp:simplePos x="0" y="0"/>
             <wp:positionH relativeFrom="margin">
               <wp:align>center</wp:align>
@@ -2237,7 +2091,7 @@
                     <pic:cNvPicPr/>
                   </pic:nvPicPr>
                   <pic:blipFill>
-                    <a:blip r:embed="rId12">
+                    <a:blip r:embed="rId13">
                       <a:extLst>
                         <a:ext uri="{28A0092B-C50C-407E-A947-70E740481C1C}">
                           <a14:useLocalDpi xmlns:a14="http://schemas.microsoft.com/office/drawing/2010/main" val="0"/>
@@ -2273,133 +2127,133 @@
     </w:p>
     <w:p>
       <w:pPr>
-        <w:pStyle w:val="ListParagraph"/>
-        <w:ind w:left="1080"/>
-        <w:rPr>
-          <w:rFonts w:asciiTheme="majorBidi" w:hAnsiTheme="majorBidi" w:cstheme="majorBidi"/>
-        </w:rPr>
-      </w:pPr>
-    </w:p>
-    <w:p>
-      <w:pPr>
-        <w:pStyle w:val="ListParagraph"/>
-        <w:ind w:left="1080"/>
-        <w:rPr>
-          <w:rFonts w:asciiTheme="majorBidi" w:hAnsiTheme="majorBidi" w:cstheme="majorBidi"/>
-        </w:rPr>
-      </w:pPr>
-    </w:p>
-    <w:p>
-      <w:pPr>
-        <w:pStyle w:val="ListParagraph"/>
-        <w:ind w:left="1080"/>
-        <w:rPr>
-          <w:rFonts w:asciiTheme="majorBidi" w:hAnsiTheme="majorBidi" w:cstheme="majorBidi"/>
-        </w:rPr>
-      </w:pPr>
-    </w:p>
-    <w:p>
-      <w:pPr>
-        <w:pStyle w:val="ListParagraph"/>
-        <w:ind w:left="1080"/>
-        <w:rPr>
-          <w:rFonts w:asciiTheme="majorBidi" w:hAnsiTheme="majorBidi" w:cstheme="majorBidi"/>
-        </w:rPr>
-      </w:pPr>
-    </w:p>
-    <w:p>
-      <w:pPr>
-        <w:pStyle w:val="ListParagraph"/>
-        <w:ind w:left="1080"/>
-        <w:rPr>
-          <w:rFonts w:asciiTheme="majorBidi" w:hAnsiTheme="majorBidi" w:cstheme="majorBidi"/>
-        </w:rPr>
-      </w:pPr>
-    </w:p>
-    <w:p>
-      <w:pPr>
-        <w:pStyle w:val="ListParagraph"/>
-        <w:ind w:left="1080"/>
-        <w:rPr>
-          <w:rFonts w:asciiTheme="majorBidi" w:hAnsiTheme="majorBidi" w:cstheme="majorBidi"/>
-        </w:rPr>
-      </w:pPr>
-    </w:p>
-    <w:p>
-      <w:pPr>
-        <w:pStyle w:val="ListParagraph"/>
-        <w:ind w:left="1080"/>
-        <w:rPr>
-          <w:rFonts w:asciiTheme="majorBidi" w:hAnsiTheme="majorBidi" w:cstheme="majorBidi"/>
-        </w:rPr>
-      </w:pPr>
-    </w:p>
-    <w:p>
-      <w:pPr>
-        <w:pStyle w:val="ListParagraph"/>
-        <w:ind w:left="1080"/>
-        <w:rPr>
-          <w:rFonts w:asciiTheme="majorBidi" w:hAnsiTheme="majorBidi" w:cstheme="majorBidi"/>
-        </w:rPr>
-      </w:pPr>
-    </w:p>
-    <w:p>
-      <w:pPr>
-        <w:pStyle w:val="ListParagraph"/>
-        <w:ind w:left="1080"/>
-        <w:rPr>
-          <w:rFonts w:asciiTheme="majorBidi" w:hAnsiTheme="majorBidi" w:cstheme="majorBidi"/>
-        </w:rPr>
-      </w:pPr>
-    </w:p>
-    <w:p>
-      <w:pPr>
-        <w:pStyle w:val="ListParagraph"/>
-        <w:ind w:left="1080"/>
-        <w:rPr>
-          <w:rFonts w:asciiTheme="majorBidi" w:hAnsiTheme="majorBidi" w:cstheme="majorBidi"/>
-        </w:rPr>
-      </w:pPr>
-    </w:p>
-    <w:p>
-      <w:pPr>
-        <w:pStyle w:val="ListParagraph"/>
-        <w:ind w:left="1080"/>
-        <w:rPr>
-          <w:rFonts w:asciiTheme="majorBidi" w:hAnsiTheme="majorBidi" w:cstheme="majorBidi"/>
-        </w:rPr>
-      </w:pPr>
-    </w:p>
-    <w:p>
-      <w:pPr>
-        <w:pStyle w:val="ListParagraph"/>
-        <w:ind w:left="1080"/>
-        <w:rPr>
-          <w:rFonts w:asciiTheme="majorBidi" w:hAnsiTheme="majorBidi" w:cstheme="majorBidi"/>
-        </w:rPr>
-      </w:pPr>
-    </w:p>
-    <w:p>
-      <w:pPr>
-        <w:pStyle w:val="ListParagraph"/>
-        <w:ind w:left="1080"/>
-        <w:rPr>
-          <w:rFonts w:asciiTheme="majorBidi" w:hAnsiTheme="majorBidi" w:cstheme="majorBidi"/>
-        </w:rPr>
-      </w:pPr>
-    </w:p>
-    <w:p>
-      <w:pPr>
-        <w:pStyle w:val="ListParagraph"/>
-        <w:ind w:left="1080"/>
-        <w:rPr>
-          <w:rFonts w:asciiTheme="majorBidi" w:hAnsiTheme="majorBidi" w:cstheme="majorBidi"/>
-        </w:rPr>
-      </w:pPr>
-    </w:p>
-    <w:p>
-      <w:pPr>
-        <w:pStyle w:val="ListParagraph"/>
+        <w:pStyle w:val="a4"/>
+        <w:ind w:left="1080"/>
+        <w:rPr>
+          <w:rFonts w:asciiTheme="majorBidi" w:hAnsiTheme="majorBidi" w:cstheme="majorBidi"/>
+        </w:rPr>
+      </w:pPr>
+    </w:p>
+    <w:p>
+      <w:pPr>
+        <w:pStyle w:val="a4"/>
+        <w:ind w:left="1080"/>
+        <w:rPr>
+          <w:rFonts w:asciiTheme="majorBidi" w:hAnsiTheme="majorBidi" w:cstheme="majorBidi"/>
+        </w:rPr>
+      </w:pPr>
+    </w:p>
+    <w:p>
+      <w:pPr>
+        <w:pStyle w:val="a4"/>
+        <w:ind w:left="1080"/>
+        <w:rPr>
+          <w:rFonts w:asciiTheme="majorBidi" w:hAnsiTheme="majorBidi" w:cstheme="majorBidi"/>
+        </w:rPr>
+      </w:pPr>
+    </w:p>
+    <w:p>
+      <w:pPr>
+        <w:pStyle w:val="a4"/>
+        <w:ind w:left="1080"/>
+        <w:rPr>
+          <w:rFonts w:asciiTheme="majorBidi" w:hAnsiTheme="majorBidi" w:cstheme="majorBidi"/>
+        </w:rPr>
+      </w:pPr>
+    </w:p>
+    <w:p>
+      <w:pPr>
+        <w:pStyle w:val="a4"/>
+        <w:ind w:left="1080"/>
+        <w:rPr>
+          <w:rFonts w:asciiTheme="majorBidi" w:hAnsiTheme="majorBidi" w:cstheme="majorBidi"/>
+        </w:rPr>
+      </w:pPr>
+    </w:p>
+    <w:p>
+      <w:pPr>
+        <w:pStyle w:val="a4"/>
+        <w:ind w:left="1080"/>
+        <w:rPr>
+          <w:rFonts w:asciiTheme="majorBidi" w:hAnsiTheme="majorBidi" w:cstheme="majorBidi"/>
+        </w:rPr>
+      </w:pPr>
+    </w:p>
+    <w:p>
+      <w:pPr>
+        <w:pStyle w:val="a4"/>
+        <w:ind w:left="1080"/>
+        <w:rPr>
+          <w:rFonts w:asciiTheme="majorBidi" w:hAnsiTheme="majorBidi" w:cstheme="majorBidi"/>
+        </w:rPr>
+      </w:pPr>
+    </w:p>
+    <w:p>
+      <w:pPr>
+        <w:pStyle w:val="a4"/>
+        <w:ind w:left="1080"/>
+        <w:rPr>
+          <w:rFonts w:asciiTheme="majorBidi" w:hAnsiTheme="majorBidi" w:cstheme="majorBidi"/>
+        </w:rPr>
+      </w:pPr>
+    </w:p>
+    <w:p>
+      <w:pPr>
+        <w:pStyle w:val="a4"/>
+        <w:ind w:left="1080"/>
+        <w:rPr>
+          <w:rFonts w:asciiTheme="majorBidi" w:hAnsiTheme="majorBidi" w:cstheme="majorBidi"/>
+        </w:rPr>
+      </w:pPr>
+    </w:p>
+    <w:p>
+      <w:pPr>
+        <w:pStyle w:val="a4"/>
+        <w:ind w:left="1080"/>
+        <w:rPr>
+          <w:rFonts w:asciiTheme="majorBidi" w:hAnsiTheme="majorBidi" w:cstheme="majorBidi"/>
+        </w:rPr>
+      </w:pPr>
+    </w:p>
+    <w:p>
+      <w:pPr>
+        <w:pStyle w:val="a4"/>
+        <w:ind w:left="1080"/>
+        <w:rPr>
+          <w:rFonts w:asciiTheme="majorBidi" w:hAnsiTheme="majorBidi" w:cstheme="majorBidi"/>
+        </w:rPr>
+      </w:pPr>
+    </w:p>
+    <w:p>
+      <w:pPr>
+        <w:pStyle w:val="a4"/>
+        <w:ind w:left="1080"/>
+        <w:rPr>
+          <w:rFonts w:asciiTheme="majorBidi" w:hAnsiTheme="majorBidi" w:cstheme="majorBidi"/>
+        </w:rPr>
+      </w:pPr>
+    </w:p>
+    <w:p>
+      <w:pPr>
+        <w:pStyle w:val="a4"/>
+        <w:ind w:left="1080"/>
+        <w:rPr>
+          <w:rFonts w:asciiTheme="majorBidi" w:hAnsiTheme="majorBidi" w:cstheme="majorBidi"/>
+        </w:rPr>
+      </w:pPr>
+    </w:p>
+    <w:p>
+      <w:pPr>
+        <w:pStyle w:val="a4"/>
+        <w:ind w:left="1080"/>
+        <w:rPr>
+          <w:rFonts w:asciiTheme="majorBidi" w:hAnsiTheme="majorBidi" w:cstheme="majorBidi"/>
+        </w:rPr>
+      </w:pPr>
+    </w:p>
+    <w:p>
+      <w:pPr>
+        <w:pStyle w:val="a4"/>
         <w:numPr>
           <w:ilvl w:val="0"/>
           <w:numId w:val="2"/>
@@ -2414,14 +2268,7 @@
           <w:color w:val="0E101A"/>
         </w:rPr>
         <w:lastRenderedPageBreak/>
-        <w:t>P</w:t>
-      </w:r>
-      <w:r>
-        <w:rPr>
-          <w:rFonts w:asciiTheme="majorBidi" w:hAnsiTheme="majorBidi" w:cstheme="majorBidi"/>
-          <w:color w:val="0E101A"/>
-        </w:rPr>
-        <w:t xml:space="preserve">rim’s algorithm </w:t>
+        <w:t xml:space="preserve">Prim’s algorithm </w:t>
       </w:r>
     </w:p>
     <w:p>
@@ -2435,7 +2282,7 @@
           <w:noProof/>
         </w:rPr>
         <w:drawing>
-          <wp:anchor distT="0" distB="0" distL="114300" distR="114300" simplePos="0" relativeHeight="251667456" behindDoc="0" locked="0" layoutInCell="1" allowOverlap="1" wp14:anchorId="50325C95" wp14:editId="10DEC70C">
+          <wp:anchor distT="0" distB="0" distL="114300" distR="114300" simplePos="0" relativeHeight="251666432" behindDoc="0" locked="0" layoutInCell="1" allowOverlap="1" wp14:anchorId="50325C95" wp14:editId="754ABDF4">
             <wp:simplePos x="0" y="0"/>
             <wp:positionH relativeFrom="margin">
               <wp:posOffset>47708</wp:posOffset>
@@ -2458,7 +2305,7 @@
                     <pic:cNvPicPr/>
                   </pic:nvPicPr>
                   <pic:blipFill>
-                    <a:blip r:embed="rId13">
+                    <a:blip r:embed="rId14">
                       <a:extLst>
                         <a:ext uri="{28A0092B-C50C-407E-A947-70E740481C1C}">
                           <a14:useLocalDpi xmlns:a14="http://schemas.microsoft.com/office/drawing/2010/main" val="0"/>
@@ -2497,53 +2344,21 @@
           <w:sz w:val="20"/>
           <w:szCs w:val="20"/>
         </w:rPr>
-        <w:t xml:space="preserve">Figure </w:t>
-      </w:r>
-      <w:r>
-        <w:rPr>
-          <w:rFonts w:asciiTheme="majorBidi" w:hAnsiTheme="majorBidi" w:cstheme="majorBidi"/>
-          <w:sz w:val="20"/>
-          <w:szCs w:val="20"/>
-        </w:rPr>
-        <w:t>7</w:t>
-      </w:r>
-      <w:r>
-        <w:rPr>
-          <w:rFonts w:asciiTheme="majorBidi" w:hAnsiTheme="majorBidi" w:cstheme="majorBidi"/>
-          <w:sz w:val="20"/>
-          <w:szCs w:val="20"/>
-        </w:rPr>
-        <w:t xml:space="preserve">: </w:t>
-      </w:r>
-      <w:r>
-        <w:rPr>
-          <w:rFonts w:asciiTheme="majorBidi" w:hAnsiTheme="majorBidi" w:cstheme="majorBidi"/>
-          <w:sz w:val="20"/>
-          <w:szCs w:val="20"/>
-        </w:rPr>
-        <w:t>Prim’s algorithm using PQ</w:t>
-      </w:r>
-      <w:r>
-        <w:rPr>
-          <w:rFonts w:asciiTheme="majorBidi" w:hAnsiTheme="majorBidi" w:cstheme="majorBidi"/>
-          <w:sz w:val="20"/>
-          <w:szCs w:val="20"/>
-        </w:rPr>
-        <w:t>.</w:t>
-      </w:r>
-    </w:p>
-    <w:p>
-      <w:pPr>
-        <w:pStyle w:val="ListParagraph"/>
-        <w:ind w:left="1080"/>
-        <w:rPr>
-          <w:rFonts w:asciiTheme="majorBidi" w:hAnsiTheme="majorBidi" w:cstheme="majorBidi"/>
-        </w:rPr>
-      </w:pPr>
-    </w:p>
-    <w:p>
-      <w:pPr>
-        <w:pStyle w:val="ListParagraph"/>
+        <w:t>Figure 7: Prim’s algorithm using PQ.</w:t>
+      </w:r>
+    </w:p>
+    <w:p>
+      <w:pPr>
+        <w:pStyle w:val="a4"/>
+        <w:ind w:left="1080"/>
+        <w:rPr>
+          <w:rFonts w:asciiTheme="majorBidi" w:hAnsiTheme="majorBidi" w:cstheme="majorBidi"/>
+        </w:rPr>
+      </w:pPr>
+    </w:p>
+    <w:p>
+      <w:pPr>
+        <w:pStyle w:val="a4"/>
         <w:numPr>
           <w:ilvl w:val="0"/>
           <w:numId w:val="2"/>
@@ -2557,19 +2372,12 @@
           <w:rFonts w:asciiTheme="majorBidi" w:hAnsiTheme="majorBidi" w:cstheme="majorBidi"/>
           <w:color w:val="0E101A"/>
         </w:rPr>
-        <w:t>Dijkstra’s</w:t>
-      </w:r>
-      <w:r>
-        <w:rPr>
-          <w:rFonts w:asciiTheme="majorBidi" w:hAnsiTheme="majorBidi" w:cstheme="majorBidi"/>
-          <w:color w:val="0E101A"/>
-        </w:rPr>
-        <w:t xml:space="preserve"> algorithm</w:t>
-      </w:r>
-    </w:p>
-    <w:p>
-      <w:pPr>
-        <w:pStyle w:val="ListParagraph"/>
+        <w:t>Dijkstra’s algorithm</w:t>
+      </w:r>
+    </w:p>
+    <w:p>
+      <w:pPr>
+        <w:pStyle w:val="a4"/>
         <w:ind w:left="1080"/>
         <w:rPr>
           <w:rFonts w:asciiTheme="majorBidi" w:hAnsiTheme="majorBidi" w:cstheme="majorBidi"/>
@@ -2590,7 +2398,7 @@
         </w:rPr>
         <w:lastRenderedPageBreak/>
         <w:drawing>
-          <wp:anchor distT="0" distB="0" distL="114300" distR="114300" simplePos="0" relativeHeight="251668480" behindDoc="0" locked="0" layoutInCell="1" allowOverlap="1" wp14:anchorId="21E48F85" wp14:editId="7BF4D9E3">
+          <wp:anchor distT="0" distB="0" distL="114300" distR="114300" simplePos="0" relativeHeight="251667456" behindDoc="0" locked="0" layoutInCell="1" allowOverlap="1" wp14:anchorId="21E48F85" wp14:editId="4F661F9E">
             <wp:simplePos x="0" y="0"/>
             <wp:positionH relativeFrom="margin">
               <wp:posOffset>-81169</wp:posOffset>
@@ -2613,7 +2421,7 @@
                     <pic:cNvPicPr/>
                   </pic:nvPicPr>
                   <pic:blipFill>
-                    <a:blip r:embed="rId14">
+                    <a:blip r:embed="rId15">
                       <a:extLst>
                         <a:ext uri="{28A0092B-C50C-407E-A947-70E740481C1C}">
                           <a14:useLocalDpi xmlns:a14="http://schemas.microsoft.com/office/drawing/2010/main" val="0"/>
@@ -2790,7 +2598,7 @@
     </w:p>
     <w:p>
       <w:pPr>
-        <w:pStyle w:val="ListParagraph"/>
+        <w:pStyle w:val="a4"/>
         <w:numPr>
           <w:ilvl w:val="0"/>
           <w:numId w:val="2"/>
@@ -2800,128 +2608,490 @@
           <w:color w:val="0E101A"/>
         </w:rPr>
       </w:pPr>
+      <w:bookmarkStart w:id="0" w:name="_GoBack"/>
+      <w:r>
+        <w:rPr>
+          <w:rFonts w:asciiTheme="majorBidi" w:hAnsiTheme="majorBidi" w:cstheme="majorBidi"/>
+          <w:color w:val="0E101A"/>
+        </w:rPr>
+        <w:lastRenderedPageBreak/>
+        <w:t>The output of milestone 3</w:t>
+      </w:r>
+    </w:p>
+    <w:bookmarkEnd w:id="0"/>
+    <w:p>
+      <w:pPr>
+        <w:rPr>
+          <w:rFonts w:asciiTheme="majorBidi" w:hAnsiTheme="majorBidi" w:cstheme="majorBidi"/>
+          <w:color w:val="0E101A"/>
+        </w:rPr>
+      </w:pPr>
       <w:r>
         <w:rPr>
           <w:rFonts w:asciiTheme="majorBidi" w:hAnsiTheme="majorBidi" w:cstheme="majorBidi"/>
           <w:noProof/>
           <w:color w:val="0E101A"/>
         </w:rPr>
-        <w:lastRenderedPageBreak/>
-        <w:drawing>
-          <wp:anchor distT="0" distB="0" distL="114300" distR="114300" simplePos="0" relativeHeight="251669504" behindDoc="0" locked="0" layoutInCell="1" allowOverlap="1" wp14:anchorId="566DA3F4" wp14:editId="5336B221">
-            <wp:simplePos x="0" y="0"/>
-            <wp:positionH relativeFrom="page">
-              <wp:posOffset>1122652</wp:posOffset>
-            </wp:positionH>
-            <wp:positionV relativeFrom="paragraph">
-              <wp:posOffset>260350</wp:posOffset>
-            </wp:positionV>
-            <wp:extent cx="5943600" cy="5512435"/>
-            <wp:effectExtent l="38100" t="38100" r="38100" b="31115"/>
-            <wp:wrapSquare wrapText="bothSides"/>
-            <wp:docPr id="13" name="Picture 13" descr="A close up of a map&#10;&#10;Description automatically generated"/>
-            <wp:cNvGraphicFramePr>
-              <a:graphicFrameLocks xmlns:a="http://schemas.openxmlformats.org/drawingml/2006/main" noChangeAspect="1"/>
-            </wp:cNvGraphicFramePr>
-            <a:graphic xmlns:a="http://schemas.openxmlformats.org/drawingml/2006/main">
-              <a:graphicData uri="http://schemas.openxmlformats.org/drawingml/2006/picture">
-                <pic:pic xmlns:pic="http://schemas.openxmlformats.org/drawingml/2006/picture">
-                  <pic:nvPicPr>
-                    <pic:cNvPr id="13" name="milestone3.PNG"/>
-                    <pic:cNvPicPr/>
-                  </pic:nvPicPr>
-                  <pic:blipFill>
-                    <a:blip r:embed="rId15">
-                      <a:extLst>
-                        <a:ext uri="{28A0092B-C50C-407E-A947-70E740481C1C}">
-                          <a14:useLocalDpi xmlns:a14="http://schemas.microsoft.com/office/drawing/2010/main" val="0"/>
-                        </a:ext>
-                      </a:extLst>
-                    </a:blip>
-                    <a:stretch>
-                      <a:fillRect/>
-                    </a:stretch>
-                  </pic:blipFill>
-                  <pic:spPr>
-                    <a:xfrm>
-                      <a:off x="0" y="0"/>
-                      <a:ext cx="5943600" cy="5512435"/>
-                    </a:xfrm>
-                    <a:prstGeom prst="rect">
-                      <a:avLst/>
-                    </a:prstGeom>
-                    <a:ln w="38100">
-                      <a:solidFill>
-                        <a:schemeClr val="bg1">
-                          <a:lumMod val="50000"/>
-                        </a:schemeClr>
-                      </a:solidFill>
-                    </a:ln>
-                  </pic:spPr>
-                </pic:pic>
-              </a:graphicData>
-            </a:graphic>
-          </wp:anchor>
-        </w:drawing>
-      </w:r>
-      <w:r>
-        <w:rPr>
-          <w:rFonts w:asciiTheme="majorBidi" w:hAnsiTheme="majorBidi" w:cstheme="majorBidi"/>
-          <w:color w:val="0E101A"/>
+        <mc:AlternateContent>
+          <mc:Choice Requires="wpg">
+            <w:drawing>
+              <wp:anchor distT="0" distB="0" distL="114300" distR="114300" simplePos="0" relativeHeight="251671552" behindDoc="0" locked="0" layoutInCell="1" allowOverlap="1" wp14:anchorId="39FC951A" wp14:editId="4CF6459D">
+                <wp:simplePos x="0" y="0"/>
+                <wp:positionH relativeFrom="margin">
+                  <wp:align>center</wp:align>
+                </wp:positionH>
+                <wp:positionV relativeFrom="paragraph">
+                  <wp:posOffset>38735</wp:posOffset>
+                </wp:positionV>
+                <wp:extent cx="5335905" cy="7518532"/>
+                <wp:effectExtent l="38100" t="38100" r="36195" b="44450"/>
+                <wp:wrapNone/>
+                <wp:docPr id="19" name="مجموعة 19"/>
+                <wp:cNvGraphicFramePr/>
+                <a:graphic xmlns:a="http://schemas.openxmlformats.org/drawingml/2006/main">
+                  <a:graphicData uri="http://schemas.microsoft.com/office/word/2010/wordprocessingGroup">
+                    <wpg:wgp>
+                      <wpg:cNvGrpSpPr/>
+                      <wpg:grpSpPr>
+                        <a:xfrm>
+                          <a:off x="0" y="0"/>
+                          <a:ext cx="5335905" cy="7518532"/>
+                          <a:chOff x="0" y="0"/>
+                          <a:chExt cx="5335905" cy="7518532"/>
+                        </a:xfrm>
+                      </wpg:grpSpPr>
+                      <pic:pic xmlns:pic="http://schemas.openxmlformats.org/drawingml/2006/picture">
+                        <pic:nvPicPr>
+                          <pic:cNvPr id="16" name="صورة 16"/>
+                          <pic:cNvPicPr>
+                            <a:picLocks noChangeAspect="1"/>
+                          </pic:cNvPicPr>
+                        </pic:nvPicPr>
+                        <pic:blipFill rotWithShape="1">
+                          <a:blip r:embed="rId16">
+                            <a:extLst>
+                              <a:ext uri="{28A0092B-C50C-407E-A947-70E740481C1C}">
+                                <a14:useLocalDpi xmlns:a14="http://schemas.microsoft.com/office/drawing/2010/main" val="0"/>
+                              </a:ext>
+                            </a:extLst>
+                          </a:blip>
+                          <a:srcRect l="-1" t="13430" r="46845" b="24786"/>
+                          <a:stretch/>
+                        </pic:blipFill>
+                        <pic:spPr bwMode="auto">
+                          <a:xfrm>
+                            <a:off x="0" y="0"/>
+                            <a:ext cx="5335905" cy="3429635"/>
+                          </a:xfrm>
+                          <a:prstGeom prst="rect">
+                            <a:avLst/>
+                          </a:prstGeom>
+                          <a:ln w="28575" cap="flat" cmpd="sng" algn="ctr">
+                            <a:solidFill>
+                              <a:sysClr val="window" lastClr="FFFFFF">
+                                <a:lumMod val="50000"/>
+                              </a:sysClr>
+                            </a:solidFill>
+                            <a:prstDash val="solid"/>
+                            <a:round/>
+                            <a:headEnd type="none" w="med" len="med"/>
+                            <a:tailEnd type="none" w="med" len="med"/>
+                            <a:extLst>
+                              <a:ext uri="{C807C97D-BFC1-408E-A445-0C87EB9F89A2}">
+                                <ask:lineSketchStyleProps xmlns:ask="http://schemas.microsoft.com/office/drawing/2018/sketchyshapes" sd="0">
+                                  <a:custGeom>
+                                    <a:avLst/>
+                                    <a:gdLst/>
+                                    <a:ahLst/>
+                                    <a:cxnLst/>
+                                    <a:rect l="0" t="0" r="0" b="0"/>
+                                    <a:pathLst/>
+                                  </a:custGeom>
+                                  <ask:type/>
+                                </ask:lineSketchStyleProps>
+                              </a:ext>
+                            </a:extLst>
+                          </a:ln>
+                          <a:extLst>
+                            <a:ext uri="{53640926-AAD7-44D8-BBD7-CCE9431645EC}">
+                              <a14:shadowObscured xmlns:a14="http://schemas.microsoft.com/office/drawing/2010/main"/>
+                            </a:ext>
+                          </a:extLst>
+                        </pic:spPr>
+                      </pic:pic>
+                      <pic:pic xmlns:pic="http://schemas.openxmlformats.org/drawingml/2006/picture">
+                        <pic:nvPicPr>
+                          <pic:cNvPr id="17" name="صورة 17"/>
+                          <pic:cNvPicPr>
+                            <a:picLocks noChangeAspect="1"/>
+                          </pic:cNvPicPr>
+                        </pic:nvPicPr>
+                        <pic:blipFill rotWithShape="1">
+                          <a:blip r:embed="rId17">
+                            <a:extLst>
+                              <a:ext uri="{28A0092B-C50C-407E-A947-70E740481C1C}">
+                                <a14:useLocalDpi xmlns:a14="http://schemas.microsoft.com/office/drawing/2010/main" val="0"/>
+                              </a:ext>
+                            </a:extLst>
+                          </a:blip>
+                          <a:srcRect t="14974" r="44848" b="6007"/>
+                          <a:stretch/>
+                        </pic:blipFill>
+                        <pic:spPr bwMode="auto">
+                          <a:xfrm>
+                            <a:off x="0" y="3424687"/>
+                            <a:ext cx="5335905" cy="4093845"/>
+                          </a:xfrm>
+                          <a:prstGeom prst="rect">
+                            <a:avLst/>
+                          </a:prstGeom>
+                          <a:ln w="28575" cap="flat">
+                            <a:solidFill>
+                              <a:schemeClr val="bg1">
+                                <a:lumMod val="50000"/>
+                              </a:schemeClr>
+                            </a:solidFill>
+                          </a:ln>
+                          <a:extLst>
+                            <a:ext uri="{53640926-AAD7-44D8-BBD7-CCE9431645EC}">
+                              <a14:shadowObscured xmlns:a14="http://schemas.microsoft.com/office/drawing/2010/main"/>
+                            </a:ext>
+                          </a:extLst>
+                        </pic:spPr>
+                      </pic:pic>
+                      <wps:wsp>
+                        <wps:cNvPr id="18" name="مستطيل 18"/>
+                        <wps:cNvSpPr/>
+                        <wps:spPr>
+                          <a:xfrm>
+                            <a:off x="2331" y="3395213"/>
+                            <a:ext cx="5313045" cy="60385"/>
+                          </a:xfrm>
+                          <a:prstGeom prst="rect">
+                            <a:avLst/>
+                          </a:prstGeom>
+                          <a:solidFill>
+                            <a:schemeClr val="bg1"/>
+                          </a:solidFill>
+                          <a:ln>
+                            <a:solidFill>
+                              <a:schemeClr val="bg1"/>
+                            </a:solidFill>
+                          </a:ln>
+                        </wps:spPr>
+                        <wps:style>
+                          <a:lnRef idx="2">
+                            <a:schemeClr val="accent1">
+                              <a:shade val="50000"/>
+                            </a:schemeClr>
+                          </a:lnRef>
+                          <a:fillRef idx="1">
+                            <a:schemeClr val="accent1"/>
+                          </a:fillRef>
+                          <a:effectRef idx="0">
+                            <a:schemeClr val="accent1"/>
+                          </a:effectRef>
+                          <a:fontRef idx="minor">
+                            <a:schemeClr val="lt1"/>
+                          </a:fontRef>
+                        </wps:style>
+                        <wps:bodyPr rot="0" spcFirstLastPara="0" vertOverflow="overflow" horzOverflow="overflow" vert="horz" wrap="square" lIns="91440" tIns="45720" rIns="91440" bIns="45720" numCol="1" spcCol="0" rtlCol="1" fromWordArt="0" anchor="ctr" anchorCtr="0" forceAA="0" compatLnSpc="1">
+                          <a:prstTxWarp prst="textNoShape">
+                            <a:avLst/>
+                          </a:prstTxWarp>
+                          <a:noAutofit/>
+                        </wps:bodyPr>
+                      </wps:wsp>
+                    </wpg:wgp>
+                  </a:graphicData>
+                </a:graphic>
+              </wp:anchor>
+            </w:drawing>
+          </mc:Choice>
+          <mc:Fallback>
+            <w:pict>
+              <v:group w14:anchorId="037AA28A" id="مجموعة 19" o:spid="_x0000_s1026" style="position:absolute;left:0;text-align:left;margin-left:0;margin-top:3.05pt;width:420.15pt;height:592pt;z-index:251671552;mso-position-horizontal:center;mso-position-horizontal-relative:margin" coordsize="53359,75185" o:gfxdata="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">
+                <v:shapetype id="_x0000_t75" coordsize="21600,21600" o:spt="75" o:preferrelative="t" path="m@4@5l@4@11@9@11@9@5xe" filled="f" stroked="f">
+                  <v:stroke joinstyle="miter"/>
+                  <v:formulas>
+                    <v:f eqn="if lineDrawn pixelLineWidth 0"/>
+                    <v:f eqn="sum @0 1 0"/>
+                    <v:f eqn="sum 0 0 @1"/>
+                    <v:f eqn="prod @2 1 2"/>
+                    <v:f eqn="prod @3 21600 pixelWidth"/>
+                    <v:f eqn="prod @3 21600 pixelHeight"/>
+                    <v:f eqn="sum @0 0 1"/>
+                    <v:f eqn="prod @6 1 2"/>
+                    <v:f eqn="prod @7 21600 pixelWidth"/>
+                    <v:f eqn="sum @8 21600 0"/>
+                    <v:f eqn="prod @7 21600 pixelHeight"/>
+                    <v:f eqn="sum @10 21600 0"/>
+                  </v:formulas>
+                  <v:path o:extrusionok="f" gradientshapeok="t" o:connecttype="rect"/>
+                  <o:lock v:ext="edit" aspectratio="t"/>
+                </v:shapetype>
+                <v:shape id="صورة 16" o:spid="_x0000_s1027" type="#_x0000_t75" style="position:absolute;width:53359;height:34296;visibility:visible;mso-wrap-style:square" o:gfxdata="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" stroked="t" strokecolor="#7f7f7f" strokeweight="2.25pt">
+                  <v:stroke joinstyle="round"/>
+                  <v:imagedata r:id="rId18" o:title="" croptop="8801f" cropbottom="16244f" cropleft="-1f" cropright="30700f"/>
+                  <v:path arrowok="t"/>
+                </v:shape>
+                <v:shape id="صورة 17" o:spid="_x0000_s1028" type="#_x0000_t75" style="position:absolute;top:34246;width:53359;height:40939;visibility:visible;mso-wrap-style:square" o:gfxdata="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" stroked="t" strokecolor="#7f7f7f [1612]" strokeweight="2.25pt">
+                  <v:imagedata r:id="rId19" o:title="" croptop="9813f" cropbottom="3937f" cropright="29392f"/>
+                  <v:path arrowok="t"/>
+                </v:shape>
+                <v:rect id="مستطيل 18" o:spid="_x0000_s1029" style="position:absolute;left:23;top:33952;width:53130;height:603;visibility:visible;mso-wrap-style:square;v-text-anchor:middle" o:gfxdata="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" fillcolor="white [3212]" strokecolor="white [3212]" strokeweight="1pt"/>
+                <w10:wrap anchorx="margin"/>
+              </v:group>
+            </w:pict>
+          </mc:Fallback>
+        </mc:AlternateContent>
+      </w:r>
+    </w:p>
+    <w:p>
+      <w:pPr>
+        <w:ind w:left="720"/>
+        <w:jc w:val="center"/>
+        <w:rPr>
+          <w:rFonts w:asciiTheme="majorBidi" w:hAnsiTheme="majorBidi" w:cstheme="majorBidi"/>
+          <w:color w:val="0E101A"/>
+        </w:rPr>
+      </w:pPr>
+    </w:p>
+    <w:p>
+      <w:pPr>
+        <w:rPr>
+          <w:rFonts w:asciiTheme="majorBidi" w:hAnsiTheme="majorBidi" w:cstheme="majorBidi"/>
+          <w:color w:val="0E101A"/>
+        </w:rPr>
+      </w:pPr>
+    </w:p>
+    <w:p>
+      <w:pPr>
+        <w:rPr>
+          <w:rFonts w:asciiTheme="majorBidi" w:hAnsiTheme="majorBidi" w:cstheme="majorBidi"/>
+          <w:color w:val="0E101A"/>
+        </w:rPr>
+      </w:pPr>
+    </w:p>
+    <w:p>
+      <w:pPr>
+        <w:rPr>
+          <w:rFonts w:asciiTheme="majorBidi" w:hAnsiTheme="majorBidi" w:cstheme="majorBidi"/>
+          <w:color w:val="0E101A"/>
+        </w:rPr>
+      </w:pPr>
+    </w:p>
+    <w:p>
+      <w:pPr>
+        <w:rPr>
+          <w:rFonts w:asciiTheme="majorBidi" w:hAnsiTheme="majorBidi" w:cstheme="majorBidi"/>
+          <w:color w:val="0E101A"/>
+        </w:rPr>
+      </w:pPr>
+    </w:p>
+    <w:p>
+      <w:pPr>
+        <w:rPr>
+          <w:rFonts w:asciiTheme="majorBidi" w:hAnsiTheme="majorBidi" w:cstheme="majorBidi"/>
+          <w:color w:val="0E101A"/>
+        </w:rPr>
+      </w:pPr>
+    </w:p>
+    <w:p>
+      <w:pPr>
+        <w:rPr>
+          <w:rFonts w:asciiTheme="majorBidi" w:hAnsiTheme="majorBidi" w:cstheme="majorBidi"/>
+          <w:color w:val="0E101A"/>
+        </w:rPr>
+      </w:pPr>
+    </w:p>
+    <w:p>
+      <w:pPr>
+        <w:rPr>
+          <w:rFonts w:asciiTheme="majorBidi" w:hAnsiTheme="majorBidi" w:cstheme="majorBidi"/>
+          <w:color w:val="0E101A"/>
+        </w:rPr>
+      </w:pPr>
+    </w:p>
+    <w:p>
+      <w:pPr>
+        <w:rPr>
+          <w:rFonts w:asciiTheme="majorBidi" w:hAnsiTheme="majorBidi" w:cstheme="majorBidi"/>
+          <w:color w:val="0E101A"/>
+        </w:rPr>
+      </w:pPr>
+    </w:p>
+    <w:p>
+      <w:pPr>
+        <w:rPr>
+          <w:rFonts w:asciiTheme="majorBidi" w:hAnsiTheme="majorBidi" w:cstheme="majorBidi"/>
+          <w:color w:val="0E101A"/>
+        </w:rPr>
+      </w:pPr>
+    </w:p>
+    <w:p>
+      <w:pPr>
+        <w:rPr>
+          <w:rFonts w:asciiTheme="majorBidi" w:hAnsiTheme="majorBidi" w:cstheme="majorBidi"/>
+          <w:color w:val="0E101A"/>
+        </w:rPr>
+      </w:pPr>
+    </w:p>
+    <w:p>
+      <w:pPr>
+        <w:rPr>
+          <w:rFonts w:asciiTheme="majorBidi" w:hAnsiTheme="majorBidi" w:cstheme="majorBidi"/>
+          <w:color w:val="0E101A"/>
+        </w:rPr>
+      </w:pPr>
+    </w:p>
+    <w:p>
+      <w:pPr>
+        <w:rPr>
+          <w:rFonts w:asciiTheme="majorBidi" w:hAnsiTheme="majorBidi" w:cstheme="majorBidi"/>
+          <w:color w:val="0E101A"/>
+        </w:rPr>
+      </w:pPr>
+    </w:p>
+    <w:p>
+      <w:pPr>
+        <w:rPr>
+          <w:rFonts w:asciiTheme="majorBidi" w:hAnsiTheme="majorBidi" w:cstheme="majorBidi"/>
+          <w:color w:val="0E101A"/>
+        </w:rPr>
+      </w:pPr>
+    </w:p>
+    <w:p>
+      <w:pPr>
+        <w:rPr>
+          <w:rFonts w:asciiTheme="majorBidi" w:hAnsiTheme="majorBidi" w:cstheme="majorBidi"/>
+          <w:color w:val="0E101A"/>
+        </w:rPr>
+      </w:pPr>
+    </w:p>
+    <w:p>
+      <w:pPr>
+        <w:rPr>
+          <w:rFonts w:asciiTheme="majorBidi" w:hAnsiTheme="majorBidi" w:cstheme="majorBidi"/>
+          <w:color w:val="0E101A"/>
+        </w:rPr>
+      </w:pPr>
+    </w:p>
+    <w:p>
+      <w:pPr>
+        <w:rPr>
+          <w:rFonts w:asciiTheme="majorBidi" w:hAnsiTheme="majorBidi" w:cstheme="majorBidi"/>
+          <w:color w:val="0E101A"/>
+        </w:rPr>
+      </w:pPr>
+    </w:p>
+    <w:p>
+      <w:pPr>
+        <w:rPr>
+          <w:rFonts w:asciiTheme="majorBidi" w:hAnsiTheme="majorBidi" w:cstheme="majorBidi"/>
+          <w:color w:val="0E101A"/>
+        </w:rPr>
+      </w:pPr>
+    </w:p>
+    <w:p>
+      <w:pPr>
+        <w:rPr>
+          <w:rFonts w:asciiTheme="majorBidi" w:hAnsiTheme="majorBidi" w:cstheme="majorBidi"/>
+          <w:color w:val="0E101A"/>
+        </w:rPr>
+      </w:pPr>
+    </w:p>
+    <w:p>
+      <w:pPr>
+        <w:rPr>
+          <w:rFonts w:asciiTheme="majorBidi" w:hAnsiTheme="majorBidi" w:cstheme="majorBidi"/>
+          <w:color w:val="0E101A"/>
+        </w:rPr>
+      </w:pPr>
+    </w:p>
+    <w:p>
+      <w:pPr>
+        <w:rPr>
+          <w:rFonts w:asciiTheme="majorBidi" w:hAnsiTheme="majorBidi" w:cstheme="majorBidi"/>
+          <w:color w:val="0E101A"/>
+        </w:rPr>
+      </w:pPr>
+    </w:p>
+    <w:p>
+      <w:pPr>
+        <w:rPr>
+          <w:rFonts w:asciiTheme="majorBidi" w:hAnsiTheme="majorBidi" w:cstheme="majorBidi"/>
+          <w:color w:val="0E101A"/>
+        </w:rPr>
+      </w:pPr>
+    </w:p>
+    <w:p>
+      <w:pPr>
+        <w:rPr>
+          <w:rFonts w:asciiTheme="majorBidi" w:hAnsiTheme="majorBidi" w:cstheme="majorBidi"/>
+          <w:color w:val="0E101A"/>
+        </w:rPr>
+      </w:pPr>
+    </w:p>
+    <w:p>
+      <w:pPr>
+        <w:rPr>
+          <w:rFonts w:asciiTheme="majorBidi" w:hAnsiTheme="majorBidi" w:cstheme="majorBidi"/>
+          <w:color w:val="0E101A"/>
+        </w:rPr>
+      </w:pPr>
+    </w:p>
+    <w:p>
+      <w:pPr>
+        <w:rPr>
+          <w:rFonts w:asciiTheme="majorBidi" w:hAnsiTheme="majorBidi" w:cstheme="majorBidi"/>
+          <w:color w:val="0E101A"/>
+        </w:rPr>
+      </w:pPr>
+    </w:p>
+    <w:p>
+      <w:pPr>
+        <w:rPr>
+          <w:rFonts w:asciiTheme="majorBidi" w:hAnsiTheme="majorBidi" w:cstheme="majorBidi"/>
+          <w:color w:val="0E101A"/>
+        </w:rPr>
+      </w:pPr>
+    </w:p>
+    <w:p>
+      <w:pPr>
+        <w:pStyle w:val="a4"/>
+        <w:rPr>
+          <w:rFonts w:asciiTheme="majorBidi" w:hAnsiTheme="majorBidi" w:cstheme="majorBidi"/>
+          <w:color w:val="000000" w:themeColor="text1"/>
+        </w:rPr>
+      </w:pPr>
+    </w:p>
+    <w:p>
+      <w:pPr>
+        <w:pStyle w:val="a4"/>
+        <w:rPr>
+          <w:rFonts w:asciiTheme="majorBidi" w:hAnsiTheme="majorBidi" w:cstheme="majorBidi"/>
+          <w:color w:val="000000" w:themeColor="text1"/>
+        </w:rPr>
+      </w:pPr>
+      <w:r>
+        <w:rPr>
+          <w:rFonts w:asciiTheme="majorBidi" w:hAnsiTheme="majorBidi" w:cstheme="majorBidi"/>
+          <w:color w:val="000000" w:themeColor="text1"/>
+        </w:rPr>
+        <w:t xml:space="preserve">Figure 9: </w:t>
+      </w:r>
+      <w:r>
+        <w:rPr>
+          <w:rFonts w:asciiTheme="majorBidi" w:hAnsiTheme="majorBidi" w:cstheme="majorBidi"/>
+          <w:color w:val="000000" w:themeColor="text1"/>
         </w:rPr>
         <w:t>The output of milestone 3</w:t>
       </w:r>
     </w:p>
     <w:p>
       <w:pPr>
-        <w:pStyle w:val="ListParagraph"/>
-        <w:rPr>
-          <w:rFonts w:asciiTheme="majorBidi" w:hAnsiTheme="majorBidi" w:cstheme="majorBidi"/>
-          <w:color w:val="000000" w:themeColor="text1"/>
-        </w:rPr>
-      </w:pPr>
-      <w:r>
-        <w:rPr>
-          <w:rFonts w:asciiTheme="majorBidi" w:hAnsiTheme="majorBidi" w:cstheme="majorBidi"/>
-          <w:color w:val="000000" w:themeColor="text1"/>
-        </w:rPr>
-        <w:t xml:space="preserve">Figure 9: </w:t>
-      </w:r>
-      <w:r>
-        <w:rPr>
-          <w:rFonts w:asciiTheme="majorBidi" w:hAnsiTheme="majorBidi" w:cstheme="majorBidi"/>
-          <w:color w:val="000000" w:themeColor="text1"/>
-        </w:rPr>
-        <w:t>The output of milestone 3</w:t>
-      </w:r>
-    </w:p>
-    <w:p>
-      <w:pPr>
-        <w:pStyle w:val="ListParagraph"/>
-        <w:rPr>
-          <w:rFonts w:asciiTheme="majorBidi" w:hAnsiTheme="majorBidi" w:cstheme="majorBidi"/>
-          <w:color w:val="808080" w:themeColor="background1" w:themeShade="80"/>
-          <w:sz w:val="28"/>
-          <w:szCs w:val="28"/>
-        </w:rPr>
-      </w:pPr>
-      <w:bookmarkStart w:id="0" w:name="_GoBack"/>
-      <w:bookmarkEnd w:id="0"/>
-    </w:p>
-    <w:p>
-      <w:pPr>
-        <w:pStyle w:val="ListParagraph"/>
-        <w:rPr>
-          <w:rFonts w:asciiTheme="majorBidi" w:hAnsiTheme="majorBidi" w:cstheme="majorBidi"/>
-          <w:color w:val="808080" w:themeColor="background1" w:themeShade="80"/>
-          <w:sz w:val="28"/>
-          <w:szCs w:val="28"/>
-        </w:rPr>
-      </w:pPr>
-    </w:p>
-    <w:p>
-      <w:pPr>
-        <w:pStyle w:val="ListParagraph"/>
+        <w:pStyle w:val="a4"/>
         <w:numPr>
           <w:ilvl w:val="0"/>
           <w:numId w:val="1"/>
@@ -2940,12 +3110,13 @@
           <w:sz w:val="28"/>
           <w:szCs w:val="28"/>
         </w:rPr>
+        <w:lastRenderedPageBreak/>
         <w:t xml:space="preserve">Conclusion </w:t>
       </w:r>
     </w:p>
     <w:p>
       <w:pPr>
-        <w:pStyle w:val="ListParagraph"/>
+        <w:pStyle w:val="a4"/>
       </w:pPr>
       <w:r>
         <w:rPr>
@@ -3201,7 +3372,7 @@
       </w:pPr>
     </w:pPrDefault>
   </w:docDefaults>
-  <w:latentStyles w:defLockedState="0" w:defUIPriority="99" w:defSemiHidden="0" w:defUnhideWhenUsed="0" w:defQFormat="0" w:count="376">
+  <w:latentStyles w:defLockedState="0" w:defUIPriority="99" w:defSemiHidden="0" w:defUnhideWhenUsed="0" w:defQFormat="0" w:count="377">
     <w:lsdException w:name="Normal" w:uiPriority="0" w:qFormat="1"/>
     <w:lsdException w:name="heading 1" w:uiPriority="9" w:qFormat="1"/>
     <w:lsdException w:name="heading 2" w:semiHidden="1" w:uiPriority="9" w:unhideWhenUsed="1" w:qFormat="1"/>
@@ -3307,7 +3478,6 @@
     <w:lsdException w:name="HTML Sample" w:semiHidden="1" w:unhideWhenUsed="1"/>
     <w:lsdException w:name="HTML Typewriter" w:semiHidden="1" w:unhideWhenUsed="1"/>
     <w:lsdException w:name="HTML Variable" w:semiHidden="1" w:unhideWhenUsed="1"/>
-    <w:lsdException w:name="Normal Table" w:semiHidden="1" w:unhideWhenUsed="1"/>
     <w:lsdException w:name="annotation subject" w:semiHidden="1" w:unhideWhenUsed="1"/>
     <w:lsdException w:name="No List" w:semiHidden="1" w:unhideWhenUsed="1"/>
     <w:lsdException w:name="Outline List 1" w:semiHidden="1" w:unhideWhenUsed="1"/>
@@ -3354,10 +3524,8 @@
     <w:lsdException w:name="Table Subtle 2" w:semiHidden="1" w:unhideWhenUsed="1"/>
     <w:lsdException w:name="Table Web 1" w:semiHidden="1" w:unhideWhenUsed="1"/>
     <w:lsdException w:name="Table Web 2" w:semiHidden="1" w:unhideWhenUsed="1"/>
-    <w:lsdException w:name="Table Web 3" w:semiHidden="1" w:unhideWhenUsed="1"/>
     <w:lsdException w:name="Balloon Text" w:semiHidden="1" w:unhideWhenUsed="1"/>
     <w:lsdException w:name="Table Grid" w:uiPriority="39"/>
-    <w:lsdException w:name="Table Theme" w:semiHidden="1" w:unhideWhenUsed="1"/>
     <w:lsdException w:name="Placeholder Text" w:semiHidden="1"/>
     <w:lsdException w:name="No Spacing" w:uiPriority="1" w:qFormat="1"/>
     <w:lsdException w:name="Light Shading" w:uiPriority="60"/>
@@ -3578,19 +3746,20 @@
     <w:lsdException w:name="Hashtag" w:semiHidden="1" w:unhideWhenUsed="1"/>
     <w:lsdException w:name="Unresolved Mention" w:semiHidden="1" w:unhideWhenUsed="1"/>
     <w:lsdException w:name="Smart Link" w:semiHidden="1" w:unhideWhenUsed="1"/>
+    <w:lsdException w:name="Smart Link Error" w:semiHidden="1" w:unhideWhenUsed="1"/>
   </w:latentStyles>
-  <w:style w:type="paragraph" w:default="1" w:styleId="Normal">
+  <w:style w:type="paragraph" w:default="1" w:styleId="a">
     <w:name w:val="Normal"/>
     <w:qFormat/>
     <w:rsid w:val="002A5CFA"/>
   </w:style>
-  <w:style w:type="character" w:default="1" w:styleId="DefaultParagraphFont">
+  <w:style w:type="character" w:default="1" w:styleId="a0">
     <w:name w:val="Default Paragraph Font"/>
     <w:uiPriority w:val="1"/>
     <w:semiHidden/>
     <w:unhideWhenUsed/>
   </w:style>
-  <w:style w:type="table" w:default="1" w:styleId="TableNormal">
+  <w:style w:type="table" w:default="1" w:styleId="a1">
     <w:name w:val="Normal Table"/>
     <w:uiPriority w:val="99"/>
     <w:semiHidden/>
@@ -3605,15 +3774,15 @@
       </w:tblCellMar>
     </w:tblPr>
   </w:style>
-  <w:style w:type="numbering" w:default="1" w:styleId="NoList">
+  <w:style w:type="numbering" w:default="1" w:styleId="a2">
     <w:name w:val="No List"/>
     <w:uiPriority w:val="99"/>
     <w:semiHidden/>
     <w:unhideWhenUsed/>
   </w:style>
-  <w:style w:type="table" w:styleId="TableGrid">
+  <w:style w:type="table" w:styleId="a3">
     <w:name w:val="Table Grid"/>
-    <w:basedOn w:val="TableNormal"/>
+    <w:basedOn w:val="a1"/>
     <w:uiPriority w:val="39"/>
     <w:rsid w:val="002A5CFA"/>
     <w:pPr>
@@ -3630,9 +3799,9 @@
       </w:tblBorders>
     </w:tblPr>
   </w:style>
-  <w:style w:type="paragraph" w:styleId="ListParagraph">
+  <w:style w:type="paragraph" w:styleId="a4">
     <w:name w:val="List Paragraph"/>
-    <w:basedOn w:val="Normal"/>
+    <w:basedOn w:val="a"/>
     <w:uiPriority w:val="34"/>
     <w:qFormat/>
     <w:rsid w:val="002A5CFA"/>
@@ -3937,4 +4106,16 @@
     </a:ext>
   </a:extLst>
 </a:theme>
+</file>
+
+<file path=customXml/item1.xml><?xml version="1.0" encoding="utf-8"?>
+<b:Sources xmlns:b="http://schemas.openxmlformats.org/officeDocument/2006/bibliography" xmlns="http://schemas.openxmlformats.org/officeDocument/2006/bibliography" SelectedStyle="\APASixthEditionOfficeOnline.xsl" StyleName="APA" Version="6"/>
+</file>
+
+<file path=customXml/itemProps1.xml><?xml version="1.0" encoding="utf-8"?>
+<ds:datastoreItem xmlns:ds="http://schemas.openxmlformats.org/officeDocument/2006/customXml" ds:itemID="{1BBA4BE6-D328-4D41-9790-BAD991CD9B8C}">
+  <ds:schemaRefs>
+    <ds:schemaRef ds:uri="http://schemas.openxmlformats.org/officeDocument/2006/bibliography"/>
+  </ds:schemaRefs>
+</ds:datastoreItem>
 </file>
</xml_diff>